<commit_message>
Agregado modificaciones para exportar pdf
</commit_message>
<xml_diff>
--- a/plantillasWord/UTE_occidental.docx
+++ b/plantillasWord/UTE_occidental.docx
@@ -2,16 +2,6 @@
 <file path=word/document.xml><?xml version="1.0" encoding="utf-8"?>
 <w:document xmlns:wpc="http://schemas.microsoft.com/office/word/2010/wordprocessingCanvas" xmlns:cx="http://schemas.microsoft.com/office/drawing/2014/chartex" xmlns:cx1="http://schemas.microsoft.com/office/drawing/2015/9/8/chartex" xmlns:cx2="http://schemas.microsoft.com/office/drawing/2015/10/21/chartex" xmlns:cx3="http://schemas.microsoft.com/office/drawing/2016/5/9/chartex" xmlns:cx4="http://schemas.microsoft.com/office/drawing/2016/5/10/chartex" xmlns:cx5="http://schemas.microsoft.com/office/drawing/2016/5/11/chartex" xmlns:cx6="http://schemas.microsoft.com/office/drawing/2016/5/12/chartex" xmlns:cx7="http://schemas.microsoft.com/office/drawing/2016/5/13/chartex" xmlns:cx8="http://schemas.microsoft.com/office/drawing/2016/5/14/chartex" xmlns:mc="http://schemas.openxmlformats.org/markup-compatibility/2006" xmlns:aink="http://schemas.microsoft.com/office/drawing/2016/ink" xmlns:am3d="http://schemas.microsoft.com/office/drawing/2017/model3d" xmlns:o="urn:schemas-microsoft-com:office:office" xmlns:oel="http://schemas.microsoft.com/office/2019/extlst" xmlns:r="http://schemas.openxmlformats.org/officeDocument/2006/relationships" xmlns:m="http://schemas.openxmlformats.org/officeDocument/2006/math" xmlns:v="urn:schemas-microsoft-com:vml" xmlns:wp14="http://schemas.microsoft.com/office/word/2010/wordprocessingDrawing" xmlns:wp="http://schemas.openxmlformats.org/drawingml/2006/wordprocessingDrawing" xmlns:w10="urn:schemas-microsoft-com:office:word" xmlns:w="http://schemas.openxmlformats.org/wordprocessingml/2006/main" xmlns:w14="http://schemas.microsoft.com/office/word/2010/wordml" xmlns:w15="http://schemas.microsoft.com/office/word/2012/wordml" xmlns:w16cex="http://schemas.microsoft.com/office/word/2018/wordml/cex" xmlns:w16cid="http://schemas.microsoft.com/office/word/2016/wordml/cid" xmlns:w16="http://schemas.microsoft.com/office/word/2018/wordml" xmlns:w16du="http://schemas.microsoft.com/office/word/2023/wordml/word16du" xmlns:w16sdtdh="http://schemas.microsoft.com/office/word/2020/wordml/sdtdatahash" xmlns:w16sdtfl="http://schemas.microsoft.com/office/word/2024/wordml/sdtformatlock" xmlns:w16se="http://schemas.microsoft.com/office/word/2015/wordml/symex" xmlns:wpg="http://schemas.microsoft.com/office/word/2010/wordprocessingGroup" xmlns:wpi="http://schemas.microsoft.com/office/word/2010/wordprocessingInk" xmlns:wne="http://schemas.microsoft.com/office/word/2006/wordml" xmlns:wps="http://schemas.microsoft.com/office/word/2010/wordprocessingShape" mc:Ignorable="w14 w15 w16se w16cid w16 w16cex w16sdtdh w16sdtfl w16du wp14">
   <w:body>
-    <w:p>
-      <w:pPr>
-        <w:jc w:val="both"/>
-      </w:pPr>
-    </w:p>
-    <w:p>
-      <w:pPr>
-        <w:jc w:val="both"/>
-      </w:pPr>
-    </w:p>
     <w:p>
       <w:pPr>
         <w:jc w:val="both"/>
@@ -403,11 +393,29 @@
         </w:rPr>
         <w:t>Confederación Hidrográfica del Cantábrico</w:t>
       </w:r>
+      <w:r>
+        <w:rPr>
+          <w:b/>
+          <w:color w:val="000000" w:themeColor="text1"/>
+          <w:sz w:val="44"/>
+          <w:szCs w:val="44"/>
+        </w:rPr>
+        <w:br/>
+      </w:r>
     </w:p>
     <w:p>
       <w:pPr>
-        <w:jc w:val="both"/>
-      </w:pPr>
+        <w:jc w:val="center"/>
+      </w:pPr>
+      <w:r>
+        <w:rPr>
+          <w:b/>
+          <w:color w:val="000000" w:themeColor="text1"/>
+          <w:sz w:val="44"/>
+          <w:szCs w:val="44"/>
+        </w:rPr>
+        <w:br w:type="page"/>
+      </w:r>
     </w:p>
     <w:sdt>
       <w:sdtPr>
@@ -1223,6 +1231,12 @@
     </w:p>
     <w:p>
       <w:r>
+        <w:br w:type="page"/>
+      </w:r>
+    </w:p>
+    <w:p>
+      <w:r>
+        <w:lastRenderedPageBreak/>
         <w:t xml:space="preserve">Las condiciones de entrada y salida de los escenarios </w:t>
       </w:r>
       <w:r>
@@ -1232,10 +1246,6 @@
         <w:t xml:space="preserve">: </w:t>
       </w:r>
     </w:p>
-    <w:p/>
-    <w:p/>
-    <w:p/>
-    <w:p/>
     <w:p/>
     <w:tbl>
       <w:tblPr>

</xml_diff>

<commit_message>
Agregado modificaciones CIDESE archivos reporte y cambios reporte
</commit_message>
<xml_diff>
--- a/plantillasWord/UTE_occidental.docx
+++ b/plantillasWord/UTE_occidental.docx
@@ -1,7 +1,17 @@
 
 <file path=word/document.xml><?xml version="1.0" encoding="utf-8"?>
-<w:document xmlns:wpc="http://schemas.microsoft.com/office/word/2010/wordprocessingCanvas" xmlns:cx="http://schemas.microsoft.com/office/drawing/2014/chartex" xmlns:cx1="http://schemas.microsoft.com/office/drawing/2015/9/8/chartex" xmlns:cx2="http://schemas.microsoft.com/office/drawing/2015/10/21/chartex" xmlns:cx3="http://schemas.microsoft.com/office/drawing/2016/5/9/chartex" xmlns:cx4="http://schemas.microsoft.com/office/drawing/2016/5/10/chartex" xmlns:cx5="http://schemas.microsoft.com/office/drawing/2016/5/11/chartex" xmlns:cx6="http://schemas.microsoft.com/office/drawing/2016/5/12/chartex" xmlns:cx7="http://schemas.microsoft.com/office/drawing/2016/5/13/chartex" xmlns:cx8="http://schemas.microsoft.com/office/drawing/2016/5/14/chartex" xmlns:mc="http://schemas.openxmlformats.org/markup-compatibility/2006" xmlns:aink="http://schemas.microsoft.com/office/drawing/2016/ink" xmlns:am3d="http://schemas.microsoft.com/office/drawing/2017/model3d" xmlns:o="urn:schemas-microsoft-com:office:office" xmlns:oel="http://schemas.microsoft.com/office/2019/extlst" xmlns:r="http://schemas.openxmlformats.org/officeDocument/2006/relationships" xmlns:m="http://schemas.openxmlformats.org/officeDocument/2006/math" xmlns:v="urn:schemas-microsoft-com:vml" xmlns:wp14="http://schemas.microsoft.com/office/word/2010/wordprocessingDrawing" xmlns:wp="http://schemas.openxmlformats.org/drawingml/2006/wordprocessingDrawing" xmlns:w10="urn:schemas-microsoft-com:office:word" xmlns:w="http://schemas.openxmlformats.org/wordprocessingml/2006/main" xmlns:w14="http://schemas.microsoft.com/office/word/2010/wordml" xmlns:w15="http://schemas.microsoft.com/office/word/2012/wordml" xmlns:w16cex="http://schemas.microsoft.com/office/word/2018/wordml/cex" xmlns:w16cid="http://schemas.microsoft.com/office/word/2016/wordml/cid" xmlns:w16="http://schemas.microsoft.com/office/word/2018/wordml" xmlns:w16du="http://schemas.microsoft.com/office/word/2023/wordml/word16du" xmlns:w16sdtdh="http://schemas.microsoft.com/office/word/2020/wordml/sdtdatahash" xmlns:w16sdtfl="http://schemas.microsoft.com/office/word/2024/wordml/sdtformatlock" xmlns:w16se="http://schemas.microsoft.com/office/word/2015/wordml/symex" xmlns:wpg="http://schemas.microsoft.com/office/word/2010/wordprocessingGroup" xmlns:wpi="http://schemas.microsoft.com/office/word/2010/wordprocessingInk" xmlns:wne="http://schemas.microsoft.com/office/word/2006/wordml" xmlns:wps="http://schemas.microsoft.com/office/word/2010/wordprocessingShape" mc:Ignorable="w14 w15 w16se w16cid w16 w16cex w16sdtdh w16sdtfl w16du wp14">
+<w:document xmlns:wpc="http://schemas.microsoft.com/office/word/2010/wordprocessingCanvas" xmlns:cx="http://schemas.microsoft.com/office/drawing/2014/chartex" xmlns:cx1="http://schemas.microsoft.com/office/drawing/2015/9/8/chartex" xmlns:cx2="http://schemas.microsoft.com/office/drawing/2015/10/21/chartex" xmlns:cx3="http://schemas.microsoft.com/office/drawing/2016/5/9/chartex" xmlns:cx4="http://schemas.microsoft.com/office/drawing/2016/5/10/chartex" xmlns:cx5="http://schemas.microsoft.com/office/drawing/2016/5/11/chartex" xmlns:cx6="http://schemas.microsoft.com/office/drawing/2016/5/12/chartex" xmlns:cx7="http://schemas.microsoft.com/office/drawing/2016/5/13/chartex" xmlns:cx8="http://schemas.microsoft.com/office/drawing/2016/5/14/chartex" xmlns:mc="http://schemas.openxmlformats.org/markup-compatibility/2006" xmlns:aink="http://schemas.microsoft.com/office/drawing/2016/ink" xmlns:am3d="http://schemas.microsoft.com/office/drawing/2017/model3d" xmlns:o="urn:schemas-microsoft-com:office:office" xmlns:r="http://schemas.openxmlformats.org/officeDocument/2006/relationships" xmlns:m="http://schemas.openxmlformats.org/officeDocument/2006/math" xmlns:v="urn:schemas-microsoft-com:vml" xmlns:wp14="http://schemas.microsoft.com/office/word/2010/wordprocessingDrawing" xmlns:wp="http://schemas.openxmlformats.org/drawingml/2006/wordprocessingDrawing" xmlns:w10="urn:schemas-microsoft-com:office:word" xmlns:w="http://schemas.openxmlformats.org/wordprocessingml/2006/main" xmlns:w14="http://schemas.microsoft.com/office/word/2010/wordml" xmlns:w15="http://schemas.microsoft.com/office/word/2012/wordml" xmlns:w16cex="http://schemas.microsoft.com/office/word/2018/wordml/cex" xmlns:w16cid="http://schemas.microsoft.com/office/word/2016/wordml/cid" xmlns:w16="http://schemas.microsoft.com/office/word/2018/wordml" xmlns:w16sdtdh="http://schemas.microsoft.com/office/word/2020/wordml/sdtdatahash" xmlns:w16se="http://schemas.microsoft.com/office/word/2015/wordml/symex" xmlns:wpg="http://schemas.microsoft.com/office/word/2010/wordprocessingGroup" xmlns:wpi="http://schemas.microsoft.com/office/word/2010/wordprocessingInk" xmlns:wne="http://schemas.microsoft.com/office/word/2006/wordml" xmlns:wps="http://schemas.microsoft.com/office/word/2010/wordprocessingShape" mc:Ignorable="w14 w15 w16se w16cid w16 w16cex w16sdtdh wp14">
   <w:body>
+    <w:p>
+      <w:pPr>
+        <w:jc w:val="both"/>
+      </w:pPr>
+    </w:p>
+    <w:p>
+      <w:pPr>
+        <w:jc w:val="both"/>
+      </w:pPr>
+    </w:p>
     <w:p>
       <w:pPr>
         <w:jc w:val="both"/>
@@ -375,7 +385,7 @@
               </wp:anchor>
             </w:drawing>
           </mc:Choice>
-          <mc:Fallback>
+          <mc:Fallback xmlns:oel="http://schemas.microsoft.com/office/2019/extlst" xmlns:w16du="http://schemas.microsoft.com/office/word/2023/wordml/word16du" xmlns:w16sdtfl="http://schemas.microsoft.com/office/word/2024/wordml/sdtformatlock">
             <w:pict>
               <v:line w14:anchorId="02768A19" id="Conector recto 3" o:spid="_x0000_s1026" style="position:absolute;z-index:251659264;visibility:visible;mso-wrap-style:square;mso-width-percent:0;mso-height-percent:0;mso-wrap-distance-left:9pt;mso-wrap-distance-top:0;mso-wrap-distance-right:9pt;mso-wrap-distance-bottom:0;mso-position-horizontal:absolute;mso-position-horizontal-relative:text;mso-position-vertical:absolute;mso-position-vertical-relative:text;mso-width-percent:0;mso-height-percent:0;mso-width-relative:margin;mso-height-relative:margin" from="-13.8pt,39.1pt" to="451.2pt,39.1pt" o:gfxdata="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" strokecolor="#5b9bd5 [3204]" strokeweight="2.25pt">
                 <v:stroke joinstyle="miter"/>
@@ -393,27 +403,26 @@
         </w:rPr>
         <w:t>Confederación Hidrográfica del Cantábrico</w:t>
       </w:r>
-      <w:r>
-        <w:rPr>
-          <w:b/>
-          <w:color w:val="000000" w:themeColor="text1"/>
-          <w:sz w:val="44"/>
-          <w:szCs w:val="44"/>
-        </w:rPr>
-        <w:br/>
-      </w:r>
     </w:p>
     <w:p>
       <w:pPr>
-        <w:jc w:val="center"/>
-      </w:pPr>
-      <w:r>
-        <w:rPr>
-          <w:b/>
-          <w:color w:val="000000" w:themeColor="text1"/>
-          <w:sz w:val="44"/>
-          <w:szCs w:val="44"/>
-        </w:rPr>
+        <w:sectPr>
+          <w:headerReference w:type="even" r:id="rId9"/>
+          <w:headerReference w:type="default" r:id="rId10"/>
+          <w:footerReference w:type="even" r:id="rId11"/>
+          <w:footerReference w:type="default" r:id="rId12"/>
+          <w:headerReference w:type="first" r:id="rId13"/>
+          <w:footerReference w:type="first" r:id="rId14"/>
+          <w:pgSz w:w="11906" w:h="16838"/>
+          <w:pgMar w:top="1814" w:right="1077" w:bottom="1440" w:left="1077" w:header="709" w:footer="261" w:gutter="0"/>
+          <w:cols w:space="708"/>
+          <w:titlePg/>
+          <w:docGrid w:linePitch="360"/>
+        </w:sectPr>
+      </w:pPr>
+    </w:p>
+    <w:p>
+      <w:r>
         <w:br w:type="page"/>
       </w:r>
     </w:p>
@@ -452,17 +461,13 @@
           <w:pPr>
             <w:pStyle w:val="TDC1"/>
             <w:tabs>
-              <w:tab w:val="left" w:pos="480"/>
-              <w:tab w:val="right" w:leader="dot" w:pos="8494"/>
+              <w:tab w:val="left" w:pos="440"/>
+              <w:tab w:val="right" w:leader="dot" w:pos="9736"/>
             </w:tabs>
             <w:rPr>
               <w:rFonts w:eastAsiaTheme="minorEastAsia"/>
               <w:noProof/>
-              <w:kern w:val="2"/>
-              <w:sz w:val="24"/>
-              <w:szCs w:val="24"/>
-              <w:lang w:val="es-PE" w:eastAsia="es-MX"/>
-              <w14:ligatures w14:val="standardContextual"/>
+              <w:lang w:eastAsia="es-ES"/>
             </w:rPr>
           </w:pPr>
           <w:r>
@@ -474,7 +479,7 @@
           <w:r>
             <w:fldChar w:fldCharType="separate"/>
           </w:r>
-          <w:hyperlink w:anchor="_Toc212646220" w:history="1">
+          <w:hyperlink w:anchor="_Toc220489316" w:history="1">
             <w:r>
               <w:rPr>
                 <w:rStyle w:val="Hipervnculo"/>
@@ -486,11 +491,7 @@
               <w:rPr>
                 <w:rFonts w:eastAsiaTheme="minorEastAsia"/>
                 <w:noProof/>
-                <w:kern w:val="2"/>
-                <w:sz w:val="24"/>
-                <w:szCs w:val="24"/>
-                <w:lang w:val="es-PE" w:eastAsia="es-MX"/>
-                <w14:ligatures w14:val="standardContextual"/>
+                <w:lang w:eastAsia="es-ES"/>
               </w:rPr>
               <w:tab/>
             </w:r>
@@ -520,7 +521,7 @@
                 <w:noProof/>
                 <w:webHidden/>
               </w:rPr>
-              <w:instrText xml:space="preserve"> PAGEREF _Toc212646220 \h </w:instrText>
+              <w:instrText xml:space="preserve"> PAGEREF _Toc220489316 \h </w:instrText>
             </w:r>
             <w:r>
               <w:rPr>
@@ -555,20 +556,16 @@
           <w:pPr>
             <w:pStyle w:val="TDC1"/>
             <w:tabs>
-              <w:tab w:val="left" w:pos="480"/>
-              <w:tab w:val="right" w:leader="dot" w:pos="8494"/>
+              <w:tab w:val="left" w:pos="440"/>
+              <w:tab w:val="right" w:leader="dot" w:pos="9736"/>
             </w:tabs>
             <w:rPr>
               <w:rFonts w:eastAsiaTheme="minorEastAsia"/>
               <w:noProof/>
-              <w:kern w:val="2"/>
-              <w:sz w:val="24"/>
-              <w:szCs w:val="24"/>
-              <w:lang w:val="es-PE" w:eastAsia="es-MX"/>
-              <w14:ligatures w14:val="standardContextual"/>
+              <w:lang w:eastAsia="es-ES"/>
             </w:rPr>
           </w:pPr>
-          <w:hyperlink w:anchor="_Toc212646221" w:history="1">
+          <w:hyperlink w:anchor="_Toc220489317" w:history="1">
             <w:r>
               <w:rPr>
                 <w:rStyle w:val="Hipervnculo"/>
@@ -580,11 +577,7 @@
               <w:rPr>
                 <w:rFonts w:eastAsiaTheme="minorEastAsia"/>
                 <w:noProof/>
-                <w:kern w:val="2"/>
-                <w:sz w:val="24"/>
-                <w:szCs w:val="24"/>
-                <w:lang w:val="es-PE" w:eastAsia="es-MX"/>
-                <w14:ligatures w14:val="standardContextual"/>
+                <w:lang w:eastAsia="es-ES"/>
               </w:rPr>
               <w:tab/>
             </w:r>
@@ -614,7 +607,7 @@
                 <w:noProof/>
                 <w:webHidden/>
               </w:rPr>
-              <w:instrText xml:space="preserve"> PAGEREF _Toc212646221 \h </w:instrText>
+              <w:instrText xml:space="preserve"> PAGEREF _Toc220489317 \h </w:instrText>
             </w:r>
             <w:r>
               <w:rPr>
@@ -634,7 +627,7 @@
                 <w:noProof/>
                 <w:webHidden/>
               </w:rPr>
-              <w:t>4</w:t>
+              <w:t>5</w:t>
             </w:r>
             <w:r>
               <w:rPr>
@@ -688,14 +681,14 @@
           <w:ilvl w:val="0"/>
           <w:numId w:val="2"/>
         </w:numPr>
-        <w:ind w:left="720"/>
         <w:jc w:val="both"/>
       </w:pPr>
       <w:bookmarkStart w:id="0" w:name="_Toc127352746"/>
       <w:bookmarkStart w:id="1" w:name="_Toc127369450"/>
       <w:bookmarkStart w:id="2" w:name="_Toc127866084"/>
       <w:bookmarkStart w:id="3" w:name="_Toc127871470"/>
-      <w:bookmarkStart w:id="4" w:name="_Toc209169624"/>
+      <w:bookmarkStart w:id="4" w:name="_Toc209104142"/>
+      <w:bookmarkStart w:id="5" w:name="_Toc220489316"/>
       <w:bookmarkEnd w:id="0"/>
       <w:bookmarkEnd w:id="1"/>
       <w:bookmarkEnd w:id="2"/>
@@ -705,6 +698,7 @@
         <w:t>INTRODUCCIÓN</w:t>
       </w:r>
       <w:bookmarkEnd w:id="4"/>
+      <w:bookmarkEnd w:id="5"/>
       <w:r>
         <w:t xml:space="preserve"> </w:t>
       </w:r>
@@ -721,58 +715,16 @@
         <w:rPr>
           <w:b/>
         </w:rPr>
-        <w:t xml:space="preserve">evolución de los indicadores de </w:t>
+        <w:t>evolución de los indicadores de escasez en el ámbito de la Demarcación Hidrográfica del Cantábrico Occidental</w:t>
+      </w:r>
+      <w:r>
+        <w:t xml:space="preserve">, </w:t>
       </w:r>
       <w:r>
         <w:rPr>
           <w:b/>
         </w:rPr>
-        <w:t>escasez</w:t>
-      </w:r>
-      <w:r>
-        <w:rPr>
-          <w:b/>
-        </w:rPr>
-        <w:t xml:space="preserve"> en el ámbito de la Demarcación Hidrográfica del Cantábrico Occidental</w:t>
-      </w:r>
-      <w:r>
-        <w:t xml:space="preserve">, </w:t>
-      </w:r>
-      <w:r>
-        <w:rPr>
-          <w:b/>
-        </w:rPr>
-        <w:t xml:space="preserve">dividida en </w:t>
-      </w:r>
-      <w:r>
-        <w:rPr>
-          <w:b/>
-        </w:rPr>
-        <w:t>4</w:t>
-      </w:r>
-      <w:r>
-        <w:rPr>
-          <w:b/>
-        </w:rPr>
-        <w:t xml:space="preserve"> unidades territoriales </w:t>
-      </w:r>
-      <w:r>
-        <w:rPr>
-          <w:b/>
-        </w:rPr>
-        <w:t>de escasez (UTE</w:t>
-      </w:r>
-      <w:r>
-        <w:rPr>
-          <w:b/>
-        </w:rPr>
-        <w:t>).</w:t>
-      </w:r>
-      <w:r>
-        <w:rPr>
-          <w:b/>
-        </w:rPr>
-        <w:t xml:space="preserve"> </w:t>
+        <w:t xml:space="preserve">dividida en 4 unidades territoriales de escasez (UTE). </w:t>
       </w:r>
       <w:r>
         <w:t>Estas UTE está</w:t>
@@ -810,15 +762,7 @@
         <w:t>escasez coyuntural</w:t>
       </w:r>
       <w:r>
-        <w:t xml:space="preserve"> se define en el PES como la situación de escasez no continuada que, aun permitiendo el cumplimiento de los criterios de garantía en la atención de las demandas reconocidas en el correspondiente plan hidrológico, limita temporalmente el suministro de manera significativa. No debe confundirse con la escasez estructural, que sería aquella que impide la atención de las demandas </w:t>
-      </w:r>
-      <w:proofErr w:type="gramStart"/>
-      <w:r>
-        <w:t>de acuerdo a</w:t>
-      </w:r>
-      <w:proofErr w:type="gramEnd"/>
-      <w:r>
-        <w:t xml:space="preserve"> los criterios de garantía establecidos, y que debe ser analizada y resuelta en el ámbito de la planificación hidrológica, quedando por tanto fuera del objeto del PES y por consiguiente del presente informe de seguimiento.</w:t>
+        <w:t xml:space="preserve"> se define en el PES como la situación de escasez no continuada que, aun permitiendo el cumplimiento de los criterios de garantía en la atención de las demandas reconocidas en el correspondiente plan hidrológico, limita temporalmente el suministro de manera significativa. No debe confundirse con la escasez estructural, que sería aquella que impide la atención de las demandas de acuerdo a los criterios de garantía establecidos, y que debe ser analizada y resuelta en el ámbito de la planificación hidrológica, quedando por tanto fuera del objeto del PES y por consiguiente del presente informe de seguimiento.</w:t>
       </w:r>
     </w:p>
     <w:p>
@@ -860,12 +804,10 @@
       <w:pPr>
         <w:jc w:val="both"/>
       </w:pPr>
-      <w:bookmarkStart w:id="5" w:name="_Hlk208394976"/>
       <w:r>
         <w:t>En función de los resultados de los indicadores de escasez de cada UTE se definen 4 escenarios:</w:t>
       </w:r>
     </w:p>
-    <w:bookmarkEnd w:id="5"/>
     <w:tbl>
       <w:tblPr>
         <w:tblStyle w:val="Tablaconcuadrcula"/>
@@ -1231,21 +1173,23 @@
     </w:p>
     <w:p>
       <w:r>
-        <w:br w:type="page"/>
+        <w:t xml:space="preserve">Las condiciones de entrada y salida de los escenarios </w:t>
+      </w:r>
+      <w:r>
+        <w:t>se muestran a continuación</w:t>
+      </w:r>
+      <w:r>
+        <w:t xml:space="preserve">: </w:t>
       </w:r>
     </w:p>
-    <w:p>
-      <w:r>
-        <w:lastRenderedPageBreak/>
-        <w:t xml:space="preserve">Las condiciones de entrada y salida de los escenarios </w:t>
-      </w:r>
-      <w:r>
-        <w:t>se muestran a continuación</w:t>
-      </w:r>
-      <w:r>
-        <w:t xml:space="preserve">: </w:t>
-      </w:r>
-    </w:p>
+    <w:p/>
+    <w:p/>
+    <w:p/>
+    <w:p/>
+    <w:p/>
+    <w:p/>
+    <w:p/>
+    <w:p/>
     <w:p/>
     <w:tbl>
       <w:tblPr>
@@ -1836,7 +1780,7 @@
               <w:jc w:val="center"/>
             </w:pPr>
             <w:r>
-              <w:t>--</w:t>
+              <w:t>---</w:t>
             </w:r>
           </w:p>
         </w:tc>
@@ -1851,7 +1795,7 @@
               <w:jc w:val="center"/>
             </w:pPr>
             <w:r>
-              <w:t>--</w:t>
+              <w:t>---</w:t>
             </w:r>
           </w:p>
         </w:tc>
@@ -2209,6 +2153,20 @@
       <w:pPr>
         <w:jc w:val="both"/>
       </w:pPr>
+    </w:p>
+    <w:p>
+      <w:pPr>
+        <w:rPr>
+          <w:rFonts w:asciiTheme="majorHAnsi" w:eastAsiaTheme="majorEastAsia" w:hAnsiTheme="majorHAnsi" w:cstheme="majorBidi"/>
+          <w:color w:val="2E74B5" w:themeColor="accent1" w:themeShade="BF"/>
+          <w:sz w:val="32"/>
+          <w:szCs w:val="32"/>
+        </w:rPr>
+      </w:pPr>
+      <w:bookmarkStart w:id="6" w:name="_Toc209104143"/>
+      <w:r>
+        <w:br w:type="page"/>
+      </w:r>
     </w:p>
     <w:p>
       <w:pPr>
@@ -2217,22 +2175,15 @@
           <w:ilvl w:val="0"/>
           <w:numId w:val="2"/>
         </w:numPr>
-        <w:ind w:left="720"/>
         <w:jc w:val="both"/>
       </w:pPr>
-      <w:bookmarkStart w:id="6" w:name="_Toc209169625"/>
-      <w:r>
-        <w:t xml:space="preserve">MAPA DE ESTADO DE LOS </w:t>
-      </w:r>
-      <w:bookmarkStart w:id="7" w:name="_Hlk207891697"/>
-      <w:r>
-        <w:t>ESCENARIOS DE ESCASEZ</w:t>
-      </w:r>
+      <w:bookmarkStart w:id="7" w:name="_Toc220489317"/>
+      <w:r>
+        <w:lastRenderedPageBreak/>
+        <w:t>MAPA DE ESTADO DE LOS ESCENARIOS DE ESCASEZ Y EVOLUCIÓN DE LOS INDICADORES POR UTE</w:t>
+      </w:r>
+      <w:bookmarkEnd w:id="6"/>
       <w:bookmarkEnd w:id="7"/>
-      <w:r>
-        <w:t xml:space="preserve"> Y EVOLUCIÓN DE LOS INDICADORES POR UTE</w:t>
-      </w:r>
-      <w:bookmarkEnd w:id="6"/>
     </w:p>
     <w:p>
       <w:pPr>
@@ -2252,36 +2203,22 @@
       <w:r>
         <w:t xml:space="preserve"> escasez </w:t>
       </w:r>
-      <w:bookmarkStart w:id="8" w:name="_Hlk209104264"/>
       <w:r>
         <w:t>alcanzado durante el</w:t>
       </w:r>
       <w:r>
         <w:t xml:space="preserve"> mes objeto del presente informe y una tabla que recoge la evolución de los indicadores desde el inicio del año hidrológico.</w:t>
       </w:r>
-      <w:bookmarkEnd w:id="8"/>
+      <w:r>
+        <w:t xml:space="preserve"> </w:t>
+      </w:r>
     </w:p>
-    <w:p>
-      <w:pPr>
-        <w:jc w:val="both"/>
-        <w:sectPr>
-          <w:headerReference w:type="default" r:id="rId9"/>
-          <w:footerReference w:type="default" r:id="rId10"/>
-          <w:headerReference w:type="first" r:id="rId11"/>
-          <w:pgSz w:w="11906" w:h="16838"/>
-          <w:pgMar w:top="2410" w:right="1701" w:bottom="1417" w:left="1701" w:header="708" w:footer="708" w:gutter="0"/>
-          <w:cols w:space="708"/>
-          <w:titlePg/>
-          <w:docGrid w:linePitch="360"/>
-        </w:sectPr>
-      </w:pPr>
-    </w:p>
-    <w:p/>
     <w:sectPr>
-      <w:headerReference w:type="default" r:id="rId12"/>
+      <w:type w:val="continuous"/>
       <w:pgSz w:w="11906" w:h="16838"/>
-      <w:pgMar w:top="851" w:right="1701" w:bottom="567" w:left="1701" w:header="708" w:footer="263" w:gutter="0"/>
+      <w:pgMar w:top="1814" w:right="1077" w:bottom="1440" w:left="1077" w:header="709" w:footer="261" w:gutter="0"/>
       <w:cols w:space="708"/>
+      <w:titlePg/>
       <w:docGrid w:linePitch="360"/>
     </w:sectPr>
   </w:body>
@@ -2289,7 +2226,7 @@
 </file>
 
 <file path=word/endnotes.xml><?xml version="1.0" encoding="utf-8"?>
-<w:endnotes xmlns:wpc="http://schemas.microsoft.com/office/word/2010/wordprocessingCanvas" xmlns:cx="http://schemas.microsoft.com/office/drawing/2014/chartex" xmlns:cx1="http://schemas.microsoft.com/office/drawing/2015/9/8/chartex" xmlns:cx2="http://schemas.microsoft.com/office/drawing/2015/10/21/chartex" xmlns:cx3="http://schemas.microsoft.com/office/drawing/2016/5/9/chartex" xmlns:cx4="http://schemas.microsoft.com/office/drawing/2016/5/10/chartex" xmlns:cx5="http://schemas.microsoft.com/office/drawing/2016/5/11/chartex" xmlns:cx6="http://schemas.microsoft.com/office/drawing/2016/5/12/chartex" xmlns:cx7="http://schemas.microsoft.com/office/drawing/2016/5/13/chartex" xmlns:cx8="http://schemas.microsoft.com/office/drawing/2016/5/14/chartex" xmlns:mc="http://schemas.openxmlformats.org/markup-compatibility/2006" xmlns:aink="http://schemas.microsoft.com/office/drawing/2016/ink" xmlns:am3d="http://schemas.microsoft.com/office/drawing/2017/model3d" xmlns:o="urn:schemas-microsoft-com:office:office" xmlns:oel="http://schemas.microsoft.com/office/2019/extlst" xmlns:r="http://schemas.openxmlformats.org/officeDocument/2006/relationships" xmlns:m="http://schemas.openxmlformats.org/officeDocument/2006/math" xmlns:v="urn:schemas-microsoft-com:vml" xmlns:wp14="http://schemas.microsoft.com/office/word/2010/wordprocessingDrawing" xmlns:wp="http://schemas.openxmlformats.org/drawingml/2006/wordprocessingDrawing" xmlns:w10="urn:schemas-microsoft-com:office:word" xmlns:w="http://schemas.openxmlformats.org/wordprocessingml/2006/main" xmlns:w14="http://schemas.microsoft.com/office/word/2010/wordml" xmlns:w15="http://schemas.microsoft.com/office/word/2012/wordml" xmlns:w16cex="http://schemas.microsoft.com/office/word/2018/wordml/cex" xmlns:w16cid="http://schemas.microsoft.com/office/word/2016/wordml/cid" xmlns:w16="http://schemas.microsoft.com/office/word/2018/wordml" xmlns:w16du="http://schemas.microsoft.com/office/word/2023/wordml/word16du" xmlns:w16sdtdh="http://schemas.microsoft.com/office/word/2020/wordml/sdtdatahash" xmlns:w16sdtfl="http://schemas.microsoft.com/office/word/2024/wordml/sdtformatlock" xmlns:w16se="http://schemas.microsoft.com/office/word/2015/wordml/symex" xmlns:wpg="http://schemas.microsoft.com/office/word/2010/wordprocessingGroup" xmlns:wpi="http://schemas.microsoft.com/office/word/2010/wordprocessingInk" xmlns:wne="http://schemas.microsoft.com/office/word/2006/wordml" xmlns:wps="http://schemas.microsoft.com/office/word/2010/wordprocessingShape" mc:Ignorable="w14 w15 w16se w16cid w16 w16cex w16sdtdh w16sdtfl w16du wp14">
+<w:endnotes xmlns:wpc="http://schemas.microsoft.com/office/word/2010/wordprocessingCanvas" xmlns:cx="http://schemas.microsoft.com/office/drawing/2014/chartex" xmlns:cx1="http://schemas.microsoft.com/office/drawing/2015/9/8/chartex" xmlns:cx2="http://schemas.microsoft.com/office/drawing/2015/10/21/chartex" xmlns:cx3="http://schemas.microsoft.com/office/drawing/2016/5/9/chartex" xmlns:cx4="http://schemas.microsoft.com/office/drawing/2016/5/10/chartex" xmlns:cx5="http://schemas.microsoft.com/office/drawing/2016/5/11/chartex" xmlns:cx6="http://schemas.microsoft.com/office/drawing/2016/5/12/chartex" xmlns:cx7="http://schemas.microsoft.com/office/drawing/2016/5/13/chartex" xmlns:cx8="http://schemas.microsoft.com/office/drawing/2016/5/14/chartex" xmlns:mc="http://schemas.openxmlformats.org/markup-compatibility/2006" xmlns:aink="http://schemas.microsoft.com/office/drawing/2016/ink" xmlns:am3d="http://schemas.microsoft.com/office/drawing/2017/model3d" xmlns:o="urn:schemas-microsoft-com:office:office" xmlns:r="http://schemas.openxmlformats.org/officeDocument/2006/relationships" xmlns:m="http://schemas.openxmlformats.org/officeDocument/2006/math" xmlns:v="urn:schemas-microsoft-com:vml" xmlns:wp14="http://schemas.microsoft.com/office/word/2010/wordprocessingDrawing" xmlns:wp="http://schemas.openxmlformats.org/drawingml/2006/wordprocessingDrawing" xmlns:w10="urn:schemas-microsoft-com:office:word" xmlns:w="http://schemas.openxmlformats.org/wordprocessingml/2006/main" xmlns:w14="http://schemas.microsoft.com/office/word/2010/wordml" xmlns:w15="http://schemas.microsoft.com/office/word/2012/wordml" xmlns:w16cex="http://schemas.microsoft.com/office/word/2018/wordml/cex" xmlns:w16cid="http://schemas.microsoft.com/office/word/2016/wordml/cid" xmlns:w16="http://schemas.microsoft.com/office/word/2018/wordml" xmlns:w16sdtdh="http://schemas.microsoft.com/office/word/2020/wordml/sdtdatahash" xmlns:w16se="http://schemas.microsoft.com/office/word/2015/wordml/symex" xmlns:wpg="http://schemas.microsoft.com/office/word/2010/wordprocessingGroup" xmlns:wpi="http://schemas.microsoft.com/office/word/2010/wordprocessingInk" xmlns:wne="http://schemas.microsoft.com/office/word/2006/wordml" xmlns:wps="http://schemas.microsoft.com/office/word/2010/wordprocessingShape" mc:Ignorable="w14 w15 w16se w16cid w16 w16cex w16sdtdh wp14">
   <w:endnote w:type="separator" w:id="-1">
     <w:p>
       <w:pPr>
@@ -2314,21 +2251,62 @@
 </file>
 
 <file path=word/footer1.xml><?xml version="1.0" encoding="utf-8"?>
-<w:ftr xmlns:wpc="http://schemas.microsoft.com/office/word/2010/wordprocessingCanvas" xmlns:cx="http://schemas.microsoft.com/office/drawing/2014/chartex" xmlns:cx1="http://schemas.microsoft.com/office/drawing/2015/9/8/chartex" xmlns:cx2="http://schemas.microsoft.com/office/drawing/2015/10/21/chartex" xmlns:cx3="http://schemas.microsoft.com/office/drawing/2016/5/9/chartex" xmlns:cx4="http://schemas.microsoft.com/office/drawing/2016/5/10/chartex" xmlns:cx5="http://schemas.microsoft.com/office/drawing/2016/5/11/chartex" xmlns:cx6="http://schemas.microsoft.com/office/drawing/2016/5/12/chartex" xmlns:cx7="http://schemas.microsoft.com/office/drawing/2016/5/13/chartex" xmlns:cx8="http://schemas.microsoft.com/office/drawing/2016/5/14/chartex" xmlns:mc="http://schemas.openxmlformats.org/markup-compatibility/2006" xmlns:aink="http://schemas.microsoft.com/office/drawing/2016/ink" xmlns:am3d="http://schemas.microsoft.com/office/drawing/2017/model3d" xmlns:o="urn:schemas-microsoft-com:office:office" xmlns:oel="http://schemas.microsoft.com/office/2019/extlst" xmlns:r="http://schemas.openxmlformats.org/officeDocument/2006/relationships" xmlns:m="http://schemas.openxmlformats.org/officeDocument/2006/math" xmlns:v="urn:schemas-microsoft-com:vml" xmlns:wp14="http://schemas.microsoft.com/office/word/2010/wordprocessingDrawing" xmlns:wp="http://schemas.openxmlformats.org/drawingml/2006/wordprocessingDrawing" xmlns:w10="urn:schemas-microsoft-com:office:word" xmlns:w="http://schemas.openxmlformats.org/wordprocessingml/2006/main" xmlns:w14="http://schemas.microsoft.com/office/word/2010/wordml" xmlns:w15="http://schemas.microsoft.com/office/word/2012/wordml" xmlns:w16cex="http://schemas.microsoft.com/office/word/2018/wordml/cex" xmlns:w16cid="http://schemas.microsoft.com/office/word/2016/wordml/cid" xmlns:w16="http://schemas.microsoft.com/office/word/2018/wordml" xmlns:w16du="http://schemas.microsoft.com/office/word/2023/wordml/word16du" xmlns:w16sdtdh="http://schemas.microsoft.com/office/word/2020/wordml/sdtdatahash" xmlns:w16sdtfl="http://schemas.microsoft.com/office/word/2024/wordml/sdtformatlock" xmlns:w16se="http://schemas.microsoft.com/office/word/2015/wordml/symex" xmlns:wpg="http://schemas.microsoft.com/office/word/2010/wordprocessingGroup" xmlns:wpi="http://schemas.microsoft.com/office/word/2010/wordprocessingInk" xmlns:wne="http://schemas.microsoft.com/office/word/2006/wordml" xmlns:wps="http://schemas.microsoft.com/office/word/2010/wordprocessingShape" mc:Ignorable="w14 w15 w16se w16cid w16 w16cex w16sdtdh w16sdtfl w16du wp14">
+<w:ftr xmlns:wpc="http://schemas.microsoft.com/office/word/2010/wordprocessingCanvas" xmlns:cx="http://schemas.microsoft.com/office/drawing/2014/chartex" xmlns:cx1="http://schemas.microsoft.com/office/drawing/2015/9/8/chartex" xmlns:cx2="http://schemas.microsoft.com/office/drawing/2015/10/21/chartex" xmlns:cx3="http://schemas.microsoft.com/office/drawing/2016/5/9/chartex" xmlns:cx4="http://schemas.microsoft.com/office/drawing/2016/5/10/chartex" xmlns:cx5="http://schemas.microsoft.com/office/drawing/2016/5/11/chartex" xmlns:cx6="http://schemas.microsoft.com/office/drawing/2016/5/12/chartex" xmlns:cx7="http://schemas.microsoft.com/office/drawing/2016/5/13/chartex" xmlns:cx8="http://schemas.microsoft.com/office/drawing/2016/5/14/chartex" xmlns:mc="http://schemas.openxmlformats.org/markup-compatibility/2006" xmlns:aink="http://schemas.microsoft.com/office/drawing/2016/ink" xmlns:am3d="http://schemas.microsoft.com/office/drawing/2017/model3d" xmlns:o="urn:schemas-microsoft-com:office:office" xmlns:r="http://schemas.openxmlformats.org/officeDocument/2006/relationships" xmlns:m="http://schemas.openxmlformats.org/officeDocument/2006/math" xmlns:v="urn:schemas-microsoft-com:vml" xmlns:wp14="http://schemas.microsoft.com/office/word/2010/wordprocessingDrawing" xmlns:wp="http://schemas.openxmlformats.org/drawingml/2006/wordprocessingDrawing" xmlns:w10="urn:schemas-microsoft-com:office:word" xmlns:w="http://schemas.openxmlformats.org/wordprocessingml/2006/main" xmlns:w14="http://schemas.microsoft.com/office/word/2010/wordml" xmlns:w15="http://schemas.microsoft.com/office/word/2012/wordml" xmlns:w16cex="http://schemas.microsoft.com/office/word/2018/wordml/cex" xmlns:w16cid="http://schemas.microsoft.com/office/word/2016/wordml/cid" xmlns:w16="http://schemas.microsoft.com/office/word/2018/wordml" xmlns:w16sdtdh="http://schemas.microsoft.com/office/word/2020/wordml/sdtdatahash" xmlns:w16se="http://schemas.microsoft.com/office/word/2015/wordml/symex" xmlns:wpg="http://schemas.microsoft.com/office/word/2010/wordprocessingGroup" xmlns:wpi="http://schemas.microsoft.com/office/word/2010/wordprocessingInk" xmlns:wne="http://schemas.microsoft.com/office/word/2006/wordml" xmlns:wps="http://schemas.microsoft.com/office/word/2010/wordprocessingShape" mc:Ignorable="w14 w15 w16se w16cid w16 w16cex w16sdtdh wp14">
+  <w:p>
+    <w:pPr>
+      <w:pStyle w:val="Piedepgina"/>
+    </w:pPr>
+  </w:p>
+</w:ftr>
+</file>
+
+<file path=word/footer2.xml><?xml version="1.0" encoding="utf-8"?>
+<w:ftr xmlns:wpc="http://schemas.microsoft.com/office/word/2010/wordprocessingCanvas" xmlns:cx="http://schemas.microsoft.com/office/drawing/2014/chartex" xmlns:cx1="http://schemas.microsoft.com/office/drawing/2015/9/8/chartex" xmlns:cx2="http://schemas.microsoft.com/office/drawing/2015/10/21/chartex" xmlns:cx3="http://schemas.microsoft.com/office/drawing/2016/5/9/chartex" xmlns:cx4="http://schemas.microsoft.com/office/drawing/2016/5/10/chartex" xmlns:cx5="http://schemas.microsoft.com/office/drawing/2016/5/11/chartex" xmlns:cx6="http://schemas.microsoft.com/office/drawing/2016/5/12/chartex" xmlns:cx7="http://schemas.microsoft.com/office/drawing/2016/5/13/chartex" xmlns:cx8="http://schemas.microsoft.com/office/drawing/2016/5/14/chartex" xmlns:mc="http://schemas.openxmlformats.org/markup-compatibility/2006" xmlns:aink="http://schemas.microsoft.com/office/drawing/2016/ink" xmlns:am3d="http://schemas.microsoft.com/office/drawing/2017/model3d" xmlns:o="urn:schemas-microsoft-com:office:office" xmlns:r="http://schemas.openxmlformats.org/officeDocument/2006/relationships" xmlns:m="http://schemas.openxmlformats.org/officeDocument/2006/math" xmlns:v="urn:schemas-microsoft-com:vml" xmlns:wp14="http://schemas.microsoft.com/office/word/2010/wordprocessingDrawing" xmlns:wp="http://schemas.openxmlformats.org/drawingml/2006/wordprocessingDrawing" xmlns:w10="urn:schemas-microsoft-com:office:word" xmlns:w="http://schemas.openxmlformats.org/wordprocessingml/2006/main" xmlns:w14="http://schemas.microsoft.com/office/word/2010/wordml" xmlns:w15="http://schemas.microsoft.com/office/word/2012/wordml" xmlns:w16cex="http://schemas.microsoft.com/office/word/2018/wordml/cex" xmlns:w16cid="http://schemas.microsoft.com/office/word/2016/wordml/cid" xmlns:w16="http://schemas.microsoft.com/office/word/2018/wordml" xmlns:w16sdtdh="http://schemas.microsoft.com/office/word/2020/wordml/sdtdatahash" xmlns:w16se="http://schemas.microsoft.com/office/word/2015/wordml/symex" xmlns:wpg="http://schemas.microsoft.com/office/word/2010/wordprocessingGroup" xmlns:wpi="http://schemas.microsoft.com/office/word/2010/wordprocessingInk" xmlns:wne="http://schemas.microsoft.com/office/word/2006/wordml" xmlns:wps="http://schemas.microsoft.com/office/word/2010/wordprocessingShape" mc:Ignorable="w14 w15 w16se w16cid w16 w16cex w16sdtdh wp14">
   <w:sdt>
     <w:sdtPr>
-      <w:id w:val="2142916208"/>
+      <w:id w:val="1623884477"/>
       <w:docPartObj>
         <w:docPartGallery w:val="Page Numbers (Bottom of Page)"/>
         <w:docPartUnique/>
       </w:docPartObj>
     </w:sdtPr>
+    <w:sdtEndPr/>
     <w:sdtContent>
       <w:p>
         <w:pPr>
           <w:pStyle w:val="Piedepgina"/>
           <w:jc w:val="center"/>
         </w:pPr>
+        <w:r>
+          <w:rPr>
+            <w:rFonts w:ascii="Aptos" w:hAnsi="Aptos"/>
+            <w:i/>
+            <w:iCs/>
+            <w:sz w:val="16"/>
+            <w:szCs w:val="16"/>
+          </w:rPr>
+          <w:t>Informe generado con la aplicación CIDESE, cuyo desarrollo ha sido financiado por el PRTR</w:t>
+        </w:r>
+        <w:r>
+          <w:rPr>
+            <w:rFonts w:ascii="Aptos" w:hAnsi="Aptos"/>
+            <w:i/>
+            <w:iCs/>
+            <w:sz w:val="24"/>
+            <w:szCs w:val="24"/>
+          </w:rPr>
+          <w:t xml:space="preserve"> </w:t>
+        </w:r>
+        <w:r>
+          <w:rPr>
+            <w:rFonts w:ascii="Aptos" w:hAnsi="Aptos"/>
+            <w:i/>
+            <w:iCs/>
+            <w:sz w:val="24"/>
+            <w:szCs w:val="24"/>
+          </w:rPr>
+          <w:tab/>
+        </w:r>
         <w:r>
           <w:fldChar w:fldCharType="begin"/>
         </w:r>
@@ -2339,10 +2317,7 @@
           <w:fldChar w:fldCharType="separate"/>
         </w:r>
         <w:r>
-          <w:rPr>
-            <w:noProof/>
-          </w:rPr>
-          <w:t>12</w:t>
+          <w:t>3</w:t>
         </w:r>
         <w:r>
           <w:fldChar w:fldCharType="end"/>
@@ -2350,11 +2325,26 @@
       </w:p>
     </w:sdtContent>
   </w:sdt>
+  <w:p>
+    <w:pPr>
+      <w:pStyle w:val="Piedepgina"/>
+    </w:pPr>
+  </w:p>
+</w:ftr>
+</file>
+
+<file path=word/footer3.xml><?xml version="1.0" encoding="utf-8"?>
+<w:ftr xmlns:wpc="http://schemas.microsoft.com/office/word/2010/wordprocessingCanvas" xmlns:cx="http://schemas.microsoft.com/office/drawing/2014/chartex" xmlns:cx1="http://schemas.microsoft.com/office/drawing/2015/9/8/chartex" xmlns:cx2="http://schemas.microsoft.com/office/drawing/2015/10/21/chartex" xmlns:cx3="http://schemas.microsoft.com/office/drawing/2016/5/9/chartex" xmlns:cx4="http://schemas.microsoft.com/office/drawing/2016/5/10/chartex" xmlns:cx5="http://schemas.microsoft.com/office/drawing/2016/5/11/chartex" xmlns:cx6="http://schemas.microsoft.com/office/drawing/2016/5/12/chartex" xmlns:cx7="http://schemas.microsoft.com/office/drawing/2016/5/13/chartex" xmlns:cx8="http://schemas.microsoft.com/office/drawing/2016/5/14/chartex" xmlns:mc="http://schemas.openxmlformats.org/markup-compatibility/2006" xmlns:aink="http://schemas.microsoft.com/office/drawing/2016/ink" xmlns:am3d="http://schemas.microsoft.com/office/drawing/2017/model3d" xmlns:o="urn:schemas-microsoft-com:office:office" xmlns:r="http://schemas.openxmlformats.org/officeDocument/2006/relationships" xmlns:m="http://schemas.openxmlformats.org/officeDocument/2006/math" xmlns:v="urn:schemas-microsoft-com:vml" xmlns:wp14="http://schemas.microsoft.com/office/word/2010/wordprocessingDrawing" xmlns:wp="http://schemas.openxmlformats.org/drawingml/2006/wordprocessingDrawing" xmlns:w10="urn:schemas-microsoft-com:office:word" xmlns:w="http://schemas.openxmlformats.org/wordprocessingml/2006/main" xmlns:w14="http://schemas.microsoft.com/office/word/2010/wordml" xmlns:w15="http://schemas.microsoft.com/office/word/2012/wordml" xmlns:w16cex="http://schemas.microsoft.com/office/word/2018/wordml/cex" xmlns:w16cid="http://schemas.microsoft.com/office/word/2016/wordml/cid" xmlns:w16="http://schemas.microsoft.com/office/word/2018/wordml" xmlns:w16sdtdh="http://schemas.microsoft.com/office/word/2020/wordml/sdtdatahash" xmlns:w16se="http://schemas.microsoft.com/office/word/2015/wordml/symex" xmlns:wpg="http://schemas.microsoft.com/office/word/2010/wordprocessingGroup" xmlns:wpi="http://schemas.microsoft.com/office/word/2010/wordprocessingInk" xmlns:wne="http://schemas.microsoft.com/office/word/2006/wordml" xmlns:wps="http://schemas.microsoft.com/office/word/2010/wordprocessingShape" mc:Ignorable="w14 w15 w16se w16cid w16 w16cex w16sdtdh wp14">
+  <w:p>
+    <w:pPr>
+      <w:pStyle w:val="Piedepgina"/>
+    </w:pPr>
+  </w:p>
 </w:ftr>
 </file>
 
 <file path=word/footnotes.xml><?xml version="1.0" encoding="utf-8"?>
-<w:footnotes xmlns:wpc="http://schemas.microsoft.com/office/word/2010/wordprocessingCanvas" xmlns:cx="http://schemas.microsoft.com/office/drawing/2014/chartex" xmlns:cx1="http://schemas.microsoft.com/office/drawing/2015/9/8/chartex" xmlns:cx2="http://schemas.microsoft.com/office/drawing/2015/10/21/chartex" xmlns:cx3="http://schemas.microsoft.com/office/drawing/2016/5/9/chartex" xmlns:cx4="http://schemas.microsoft.com/office/drawing/2016/5/10/chartex" xmlns:cx5="http://schemas.microsoft.com/office/drawing/2016/5/11/chartex" xmlns:cx6="http://schemas.microsoft.com/office/drawing/2016/5/12/chartex" xmlns:cx7="http://schemas.microsoft.com/office/drawing/2016/5/13/chartex" xmlns:cx8="http://schemas.microsoft.com/office/drawing/2016/5/14/chartex" xmlns:mc="http://schemas.openxmlformats.org/markup-compatibility/2006" xmlns:aink="http://schemas.microsoft.com/office/drawing/2016/ink" xmlns:am3d="http://schemas.microsoft.com/office/drawing/2017/model3d" xmlns:o="urn:schemas-microsoft-com:office:office" xmlns:oel="http://schemas.microsoft.com/office/2019/extlst" xmlns:r="http://schemas.openxmlformats.org/officeDocument/2006/relationships" xmlns:m="http://schemas.openxmlformats.org/officeDocument/2006/math" xmlns:v="urn:schemas-microsoft-com:vml" xmlns:wp14="http://schemas.microsoft.com/office/word/2010/wordprocessingDrawing" xmlns:wp="http://schemas.openxmlformats.org/drawingml/2006/wordprocessingDrawing" xmlns:w10="urn:schemas-microsoft-com:office:word" xmlns:w="http://schemas.openxmlformats.org/wordprocessingml/2006/main" xmlns:w14="http://schemas.microsoft.com/office/word/2010/wordml" xmlns:w15="http://schemas.microsoft.com/office/word/2012/wordml" xmlns:w16cex="http://schemas.microsoft.com/office/word/2018/wordml/cex" xmlns:w16cid="http://schemas.microsoft.com/office/word/2016/wordml/cid" xmlns:w16="http://schemas.microsoft.com/office/word/2018/wordml" xmlns:w16du="http://schemas.microsoft.com/office/word/2023/wordml/word16du" xmlns:w16sdtdh="http://schemas.microsoft.com/office/word/2020/wordml/sdtdatahash" xmlns:w16sdtfl="http://schemas.microsoft.com/office/word/2024/wordml/sdtformatlock" xmlns:w16se="http://schemas.microsoft.com/office/word/2015/wordml/symex" xmlns:wpg="http://schemas.microsoft.com/office/word/2010/wordprocessingGroup" xmlns:wpi="http://schemas.microsoft.com/office/word/2010/wordprocessingInk" xmlns:wne="http://schemas.microsoft.com/office/word/2006/wordml" xmlns:wps="http://schemas.microsoft.com/office/word/2010/wordprocessingShape" mc:Ignorable="w14 w15 w16se w16cid w16 w16cex w16sdtdh w16sdtfl w16du wp14">
+<w:footnotes xmlns:wpc="http://schemas.microsoft.com/office/word/2010/wordprocessingCanvas" xmlns:cx="http://schemas.microsoft.com/office/drawing/2014/chartex" xmlns:cx1="http://schemas.microsoft.com/office/drawing/2015/9/8/chartex" xmlns:cx2="http://schemas.microsoft.com/office/drawing/2015/10/21/chartex" xmlns:cx3="http://schemas.microsoft.com/office/drawing/2016/5/9/chartex" xmlns:cx4="http://schemas.microsoft.com/office/drawing/2016/5/10/chartex" xmlns:cx5="http://schemas.microsoft.com/office/drawing/2016/5/11/chartex" xmlns:cx6="http://schemas.microsoft.com/office/drawing/2016/5/12/chartex" xmlns:cx7="http://schemas.microsoft.com/office/drawing/2016/5/13/chartex" xmlns:cx8="http://schemas.microsoft.com/office/drawing/2016/5/14/chartex" xmlns:mc="http://schemas.openxmlformats.org/markup-compatibility/2006" xmlns:aink="http://schemas.microsoft.com/office/drawing/2016/ink" xmlns:am3d="http://schemas.microsoft.com/office/drawing/2017/model3d" xmlns:o="urn:schemas-microsoft-com:office:office" xmlns:r="http://schemas.openxmlformats.org/officeDocument/2006/relationships" xmlns:m="http://schemas.openxmlformats.org/officeDocument/2006/math" xmlns:v="urn:schemas-microsoft-com:vml" xmlns:wp14="http://schemas.microsoft.com/office/word/2010/wordprocessingDrawing" xmlns:wp="http://schemas.openxmlformats.org/drawingml/2006/wordprocessingDrawing" xmlns:w10="urn:schemas-microsoft-com:office:word" xmlns:w="http://schemas.openxmlformats.org/wordprocessingml/2006/main" xmlns:w14="http://schemas.microsoft.com/office/word/2010/wordml" xmlns:w15="http://schemas.microsoft.com/office/word/2012/wordml" xmlns:w16cex="http://schemas.microsoft.com/office/word/2018/wordml/cex" xmlns:w16cid="http://schemas.microsoft.com/office/word/2016/wordml/cid" xmlns:w16="http://schemas.microsoft.com/office/word/2018/wordml" xmlns:w16sdtdh="http://schemas.microsoft.com/office/word/2020/wordml/sdtdatahash" xmlns:w16se="http://schemas.microsoft.com/office/word/2015/wordml/symex" xmlns:wpg="http://schemas.microsoft.com/office/word/2010/wordprocessingGroup" xmlns:wpi="http://schemas.microsoft.com/office/word/2010/wordprocessingInk" xmlns:wne="http://schemas.microsoft.com/office/word/2006/wordml" xmlns:wps="http://schemas.microsoft.com/office/word/2010/wordprocessingShape" mc:Ignorable="w14 w15 w16se w16cid w16 w16cex w16sdtdh wp14">
   <w:footnote w:type="separator" w:id="-1">
     <w:p>
       <w:pPr>
@@ -2379,170 +2369,7 @@
 </file>
 
 <file path=word/header1.xml><?xml version="1.0" encoding="utf-8"?>
-<w:hdr xmlns:wpc="http://schemas.microsoft.com/office/word/2010/wordprocessingCanvas" xmlns:cx="http://schemas.microsoft.com/office/drawing/2014/chartex" xmlns:cx1="http://schemas.microsoft.com/office/drawing/2015/9/8/chartex" xmlns:cx2="http://schemas.microsoft.com/office/drawing/2015/10/21/chartex" xmlns:cx3="http://schemas.microsoft.com/office/drawing/2016/5/9/chartex" xmlns:cx4="http://schemas.microsoft.com/office/drawing/2016/5/10/chartex" xmlns:cx5="http://schemas.microsoft.com/office/drawing/2016/5/11/chartex" xmlns:cx6="http://schemas.microsoft.com/office/drawing/2016/5/12/chartex" xmlns:cx7="http://schemas.microsoft.com/office/drawing/2016/5/13/chartex" xmlns:cx8="http://schemas.microsoft.com/office/drawing/2016/5/14/chartex" xmlns:mc="http://schemas.openxmlformats.org/markup-compatibility/2006" xmlns:aink="http://schemas.microsoft.com/office/drawing/2016/ink" xmlns:am3d="http://schemas.microsoft.com/office/drawing/2017/model3d" xmlns:o="urn:schemas-microsoft-com:office:office" xmlns:oel="http://schemas.microsoft.com/office/2019/extlst" xmlns:r="http://schemas.openxmlformats.org/officeDocument/2006/relationships" xmlns:m="http://schemas.openxmlformats.org/officeDocument/2006/math" xmlns:v="urn:schemas-microsoft-com:vml" xmlns:wp14="http://schemas.microsoft.com/office/word/2010/wordprocessingDrawing" xmlns:wp="http://schemas.openxmlformats.org/drawingml/2006/wordprocessingDrawing" xmlns:w10="urn:schemas-microsoft-com:office:word" xmlns:w="http://schemas.openxmlformats.org/wordprocessingml/2006/main" xmlns:w14="http://schemas.microsoft.com/office/word/2010/wordml" xmlns:w15="http://schemas.microsoft.com/office/word/2012/wordml" xmlns:w16cex="http://schemas.microsoft.com/office/word/2018/wordml/cex" xmlns:w16cid="http://schemas.microsoft.com/office/word/2016/wordml/cid" xmlns:w16="http://schemas.microsoft.com/office/word/2018/wordml" xmlns:w16du="http://schemas.microsoft.com/office/word/2023/wordml/word16du" xmlns:w16sdtdh="http://schemas.microsoft.com/office/word/2020/wordml/sdtdatahash" xmlns:w16sdtfl="http://schemas.microsoft.com/office/word/2024/wordml/sdtformatlock" xmlns:w16se="http://schemas.microsoft.com/office/word/2015/wordml/symex" xmlns:wpg="http://schemas.microsoft.com/office/word/2010/wordprocessingGroup" xmlns:wpi="http://schemas.microsoft.com/office/word/2010/wordprocessingInk" xmlns:wne="http://schemas.microsoft.com/office/word/2006/wordml" xmlns:wps="http://schemas.microsoft.com/office/word/2010/wordprocessingShape" mc:Ignorable="w14 w15 w16se w16cid w16 w16cex w16sdtdh w16sdtfl w16du wp14">
-  <w:p>
-    <w:pPr>
-      <w:pStyle w:val="Encabezado"/>
-    </w:pPr>
-    <w:r>
-      <w:rPr>
-        <w:noProof/>
-        <w:lang w:eastAsia="es-ES"/>
-      </w:rPr>
-      <mc:AlternateContent>
-        <mc:Choice Requires="wps">
-          <w:drawing>
-            <wp:anchor distT="0" distB="0" distL="114300" distR="114300" simplePos="0" relativeHeight="251661312" behindDoc="0" locked="0" layoutInCell="1" allowOverlap="1" wp14:anchorId="458B0EBA" wp14:editId="02C0BD22">
-              <wp:simplePos x="0" y="0"/>
-              <wp:positionH relativeFrom="page">
-                <wp:align>right</wp:align>
-              </wp:positionH>
-              <wp:positionV relativeFrom="paragraph">
-                <wp:posOffset>-449580</wp:posOffset>
-              </wp:positionV>
-              <wp:extent cx="10675917" cy="895350"/>
-              <wp:effectExtent l="0" t="0" r="11430" b="19050"/>
-              <wp:wrapNone/>
-              <wp:docPr id="12" name="Rectángulo 12"/>
-              <wp:cNvGraphicFramePr/>
-              <a:graphic xmlns:a="http://schemas.openxmlformats.org/drawingml/2006/main">
-                <a:graphicData uri="http://schemas.microsoft.com/office/word/2010/wordprocessingShape">
-                  <wps:wsp>
-                    <wps:cNvSpPr/>
-                    <wps:spPr>
-                      <a:xfrm>
-                        <a:off x="0" y="0"/>
-                        <a:ext cx="10675917" cy="895350"/>
-                      </a:xfrm>
-                      <a:prstGeom prst="rect">
-                        <a:avLst/>
-                      </a:prstGeom>
-                    </wps:spPr>
-                    <wps:style>
-                      <a:lnRef idx="2">
-                        <a:schemeClr val="accent1">
-                          <a:shade val="50000"/>
-                        </a:schemeClr>
-                      </a:lnRef>
-                      <a:fillRef idx="1">
-                        <a:schemeClr val="accent1"/>
-                      </a:fillRef>
-                      <a:effectRef idx="0">
-                        <a:schemeClr val="accent1"/>
-                      </a:effectRef>
-                      <a:fontRef idx="minor">
-                        <a:schemeClr val="lt1"/>
-                      </a:fontRef>
-                    </wps:style>
-                    <wps:txbx>
-                      <w:txbxContent>
-                        <w:p>
-                          <w:pPr>
-                            <w:ind w:left="4820"/>
-                            <w:jc w:val="center"/>
-                            <w:rPr>
-                              <w:sz w:val="28"/>
-                              <w:szCs w:val="32"/>
-                            </w:rPr>
-                          </w:pPr>
-                          <w:r>
-                            <w:rPr>
-                              <w:sz w:val="28"/>
-                              <w:szCs w:val="32"/>
-                            </w:rPr>
-                            <w:t>PLAN ESPECIAL DE ACTUACIÓN EN SITUACIONES DE ALERTA Y EVENTUAL SEQUÍA</w:t>
-                          </w:r>
-                        </w:p>
-                        <w:p>
-                          <w:pPr>
-                            <w:ind w:left="4820"/>
-                            <w:jc w:val="center"/>
-                            <w:rPr>
-                              <w:szCs w:val="32"/>
-                            </w:rPr>
-                          </w:pPr>
-                          <w:r>
-                            <w:rPr>
-                              <w:szCs w:val="32"/>
-                            </w:rPr>
-                            <w:t xml:space="preserve">INFORME MENSUAL DE SEGUIMIENTO DE LOS INDICADORES DE </w:t>
-                          </w:r>
-                          <w:r>
-                            <w:rPr>
-                              <w:szCs w:val="32"/>
-                            </w:rPr>
-                            <w:t>ESCASEZ</w:t>
-                          </w:r>
-                        </w:p>
-                      </w:txbxContent>
-                    </wps:txbx>
-                    <wps:bodyPr rot="0" spcFirstLastPara="0" vertOverflow="overflow" horzOverflow="overflow" vert="horz" wrap="square" lIns="91440" tIns="45720" rIns="91440" bIns="45720" numCol="1" spcCol="0" rtlCol="0" fromWordArt="0" anchor="ctr" anchorCtr="0" forceAA="0" compatLnSpc="1">
-                      <a:prstTxWarp prst="textNoShape">
-                        <a:avLst/>
-                      </a:prstTxWarp>
-                      <a:noAutofit/>
-                    </wps:bodyPr>
-                  </wps:wsp>
-                </a:graphicData>
-              </a:graphic>
-              <wp14:sizeRelH relativeFrom="margin">
-                <wp14:pctWidth>0</wp14:pctWidth>
-              </wp14:sizeRelH>
-            </wp:anchor>
-          </w:drawing>
-        </mc:Choice>
-        <mc:Fallback>
-          <w:pict>
-            <v:rect w14:anchorId="458B0EBA" id="Rectángulo 12" o:spid="_x0000_s1026" style="position:absolute;margin-left:789.4pt;margin-top:-35.4pt;width:840.6pt;height:70.5pt;z-index:251661312;visibility:visible;mso-wrap-style:square;mso-width-percent:0;mso-wrap-distance-left:9pt;mso-wrap-distance-top:0;mso-wrap-distance-right:9pt;mso-wrap-distance-bottom:0;mso-position-horizontal:right;mso-position-horizontal-relative:page;mso-position-vertical:absolute;mso-position-vertical-relative:text;mso-width-percent:0;mso-width-relative:margin;v-text-anchor:middle" o:gfxdata="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" fillcolor="#5b9bd5 [3204]" strokecolor="#1f4d78 [1604]" strokeweight="1pt">
-              <v:textbox>
-                <w:txbxContent>
-                  <w:p>
-                    <w:pPr>
-                      <w:ind w:left="4820"/>
-                      <w:jc w:val="center"/>
-                      <w:rPr>
-                        <w:sz w:val="28"/>
-                        <w:szCs w:val="32"/>
-                      </w:rPr>
-                    </w:pPr>
-                    <w:r>
-                      <w:rPr>
-                        <w:sz w:val="28"/>
-                        <w:szCs w:val="32"/>
-                      </w:rPr>
-                      <w:t>PLAN ESPECIAL DE ACTUACIÓN EN SITUACIONES DE ALERTA Y EVENTUAL SEQUÍA</w:t>
-                    </w:r>
-                  </w:p>
-                  <w:p>
-                    <w:pPr>
-                      <w:ind w:left="4820"/>
-                      <w:jc w:val="center"/>
-                      <w:rPr>
-                        <w:szCs w:val="32"/>
-                      </w:rPr>
-                    </w:pPr>
-                    <w:r>
-                      <w:rPr>
-                        <w:szCs w:val="32"/>
-                      </w:rPr>
-                      <w:t xml:space="preserve">INFORME MENSUAL DE SEGUIMIENTO DE LOS INDICADORES DE </w:t>
-                    </w:r>
-                    <w:r>
-                      <w:rPr>
-                        <w:szCs w:val="32"/>
-                      </w:rPr>
-                      <w:t>ESCASEZ</w:t>
-                    </w:r>
-                  </w:p>
-                </w:txbxContent>
-              </v:textbox>
-              <w10:wrap anchorx="page"/>
-            </v:rect>
-          </w:pict>
-        </mc:Fallback>
-      </mc:AlternateContent>
-    </w:r>
-  </w:p>
+<w:hdr xmlns:wpc="http://schemas.microsoft.com/office/word/2010/wordprocessingCanvas" xmlns:cx="http://schemas.microsoft.com/office/drawing/2014/chartex" xmlns:cx1="http://schemas.microsoft.com/office/drawing/2015/9/8/chartex" xmlns:cx2="http://schemas.microsoft.com/office/drawing/2015/10/21/chartex" xmlns:cx3="http://schemas.microsoft.com/office/drawing/2016/5/9/chartex" xmlns:cx4="http://schemas.microsoft.com/office/drawing/2016/5/10/chartex" xmlns:cx5="http://schemas.microsoft.com/office/drawing/2016/5/11/chartex" xmlns:cx6="http://schemas.microsoft.com/office/drawing/2016/5/12/chartex" xmlns:cx7="http://schemas.microsoft.com/office/drawing/2016/5/13/chartex" xmlns:cx8="http://schemas.microsoft.com/office/drawing/2016/5/14/chartex" xmlns:mc="http://schemas.openxmlformats.org/markup-compatibility/2006" xmlns:aink="http://schemas.microsoft.com/office/drawing/2016/ink" xmlns:am3d="http://schemas.microsoft.com/office/drawing/2017/model3d" xmlns:o="urn:schemas-microsoft-com:office:office" xmlns:r="http://schemas.openxmlformats.org/officeDocument/2006/relationships" xmlns:m="http://schemas.openxmlformats.org/officeDocument/2006/math" xmlns:v="urn:schemas-microsoft-com:vml" xmlns:wp14="http://schemas.microsoft.com/office/word/2010/wordprocessingDrawing" xmlns:wp="http://schemas.openxmlformats.org/drawingml/2006/wordprocessingDrawing" xmlns:w10="urn:schemas-microsoft-com:office:word" xmlns:w="http://schemas.openxmlformats.org/wordprocessingml/2006/main" xmlns:w14="http://schemas.microsoft.com/office/word/2010/wordml" xmlns:w15="http://schemas.microsoft.com/office/word/2012/wordml" xmlns:w16cex="http://schemas.microsoft.com/office/word/2018/wordml/cex" xmlns:w16cid="http://schemas.microsoft.com/office/word/2016/wordml/cid" xmlns:w16="http://schemas.microsoft.com/office/word/2018/wordml" xmlns:w16sdtdh="http://schemas.microsoft.com/office/word/2020/wordml/sdtdatahash" xmlns:w16se="http://schemas.microsoft.com/office/word/2015/wordml/symex" xmlns:wpg="http://schemas.microsoft.com/office/word/2010/wordprocessingGroup" xmlns:wpi="http://schemas.microsoft.com/office/word/2010/wordprocessingInk" xmlns:wne="http://schemas.microsoft.com/office/word/2006/wordml" xmlns:wps="http://schemas.microsoft.com/office/word/2010/wordprocessingShape" mc:Ignorable="w14 w15 w16se w16cid w16 w16cex w16sdtdh wp14">
   <w:p>
     <w:pPr>
       <w:pStyle w:val="Encabezado"/>
@@ -2552,128 +2379,7 @@
 </file>
 
 <file path=word/header2.xml><?xml version="1.0" encoding="utf-8"?>
-<w:hdr xmlns:wpc="http://schemas.microsoft.com/office/word/2010/wordprocessingCanvas" xmlns:cx="http://schemas.microsoft.com/office/drawing/2014/chartex" xmlns:cx1="http://schemas.microsoft.com/office/drawing/2015/9/8/chartex" xmlns:cx2="http://schemas.microsoft.com/office/drawing/2015/10/21/chartex" xmlns:cx3="http://schemas.microsoft.com/office/drawing/2016/5/9/chartex" xmlns:cx4="http://schemas.microsoft.com/office/drawing/2016/5/10/chartex" xmlns:cx5="http://schemas.microsoft.com/office/drawing/2016/5/11/chartex" xmlns:cx6="http://schemas.microsoft.com/office/drawing/2016/5/12/chartex" xmlns:cx7="http://schemas.microsoft.com/office/drawing/2016/5/13/chartex" xmlns:cx8="http://schemas.microsoft.com/office/drawing/2016/5/14/chartex" xmlns:mc="http://schemas.openxmlformats.org/markup-compatibility/2006" xmlns:aink="http://schemas.microsoft.com/office/drawing/2016/ink" xmlns:am3d="http://schemas.microsoft.com/office/drawing/2017/model3d" xmlns:o="urn:schemas-microsoft-com:office:office" xmlns:oel="http://schemas.microsoft.com/office/2019/extlst" xmlns:r="http://schemas.openxmlformats.org/officeDocument/2006/relationships" xmlns:m="http://schemas.openxmlformats.org/officeDocument/2006/math" xmlns:v="urn:schemas-microsoft-com:vml" xmlns:wp14="http://schemas.microsoft.com/office/word/2010/wordprocessingDrawing" xmlns:wp="http://schemas.openxmlformats.org/drawingml/2006/wordprocessingDrawing" xmlns:w10="urn:schemas-microsoft-com:office:word" xmlns:w="http://schemas.openxmlformats.org/wordprocessingml/2006/main" xmlns:w14="http://schemas.microsoft.com/office/word/2010/wordml" xmlns:w15="http://schemas.microsoft.com/office/word/2012/wordml" xmlns:w16cex="http://schemas.microsoft.com/office/word/2018/wordml/cex" xmlns:w16cid="http://schemas.microsoft.com/office/word/2016/wordml/cid" xmlns:w16="http://schemas.microsoft.com/office/word/2018/wordml" xmlns:w16du="http://schemas.microsoft.com/office/word/2023/wordml/word16du" xmlns:w16sdtdh="http://schemas.microsoft.com/office/word/2020/wordml/sdtdatahash" xmlns:w16sdtfl="http://schemas.microsoft.com/office/word/2024/wordml/sdtformatlock" xmlns:w16se="http://schemas.microsoft.com/office/word/2015/wordml/symex" xmlns:wpg="http://schemas.microsoft.com/office/word/2010/wordprocessingGroup" xmlns:wpi="http://schemas.microsoft.com/office/word/2010/wordprocessingInk" xmlns:wne="http://schemas.microsoft.com/office/word/2006/wordml" xmlns:wps="http://schemas.microsoft.com/office/word/2010/wordprocessingShape" mc:Ignorable="w14 w15 w16se w16cid w16 w16cex w16sdtdh w16sdtfl w16du wp14">
-  <w:p>
-    <w:pPr>
-      <w:pStyle w:val="Encabezado"/>
-    </w:pPr>
-    <w:r>
-      <w:rPr>
-        <w:noProof/>
-        <w:lang w:eastAsia="es-ES"/>
-      </w:rPr>
-      <mc:AlternateContent>
-        <mc:Choice Requires="wps">
-          <w:drawing>
-            <wp:anchor distT="0" distB="0" distL="114300" distR="114300" simplePos="0" relativeHeight="251659264" behindDoc="0" locked="0" layoutInCell="1" allowOverlap="1" wp14:anchorId="3724605F" wp14:editId="0991FE00">
-              <wp:simplePos x="0" y="0"/>
-              <wp:positionH relativeFrom="page">
-                <wp:align>left</wp:align>
-              </wp:positionH>
-              <wp:positionV relativeFrom="paragraph">
-                <wp:posOffset>-448310</wp:posOffset>
-              </wp:positionV>
-              <wp:extent cx="7648575" cy="895350"/>
-              <wp:effectExtent l="0" t="0" r="28575" b="19050"/>
-              <wp:wrapNone/>
-              <wp:docPr id="1" name="Rectángulo 1"/>
-              <wp:cNvGraphicFramePr/>
-              <a:graphic xmlns:a="http://schemas.openxmlformats.org/drawingml/2006/main">
-                <a:graphicData uri="http://schemas.microsoft.com/office/word/2010/wordprocessingShape">
-                  <wps:wsp>
-                    <wps:cNvSpPr/>
-                    <wps:spPr>
-                      <a:xfrm>
-                        <a:off x="0" y="0"/>
-                        <a:ext cx="7648575" cy="895350"/>
-                      </a:xfrm>
-                      <a:prstGeom prst="rect">
-                        <a:avLst/>
-                      </a:prstGeom>
-                    </wps:spPr>
-                    <wps:style>
-                      <a:lnRef idx="2">
-                        <a:schemeClr val="accent1">
-                          <a:shade val="50000"/>
-                        </a:schemeClr>
-                      </a:lnRef>
-                      <a:fillRef idx="1">
-                        <a:schemeClr val="accent1"/>
-                      </a:fillRef>
-                      <a:effectRef idx="0">
-                        <a:schemeClr val="accent1"/>
-                      </a:effectRef>
-                      <a:fontRef idx="minor">
-                        <a:schemeClr val="lt1"/>
-                      </a:fontRef>
-                    </wps:style>
-                    <wps:txbx>
-                      <w:txbxContent>
-                        <w:p>
-                          <w:pPr>
-                            <w:jc w:val="center"/>
-                            <w:rPr>
-                              <w:sz w:val="28"/>
-                              <w:szCs w:val="32"/>
-                            </w:rPr>
-                          </w:pPr>
-                          <w:r>
-                            <w:rPr>
-                              <w:sz w:val="28"/>
-                              <w:szCs w:val="32"/>
-                            </w:rPr>
-                            <w:t>PLAN ESPECIAL DE ACTUACIÓN EN SITUACIONES DE ALERTA Y EVENTUAL SEQUÍA</w:t>
-                          </w:r>
-                        </w:p>
-                      </w:txbxContent>
-                    </wps:txbx>
-                    <wps:bodyPr rot="0" spcFirstLastPara="0" vertOverflow="overflow" horzOverflow="overflow" vert="horz" wrap="square" lIns="91440" tIns="45720" rIns="91440" bIns="45720" numCol="1" spcCol="0" rtlCol="0" fromWordArt="0" anchor="ctr" anchorCtr="0" forceAA="0" compatLnSpc="1">
-                      <a:prstTxWarp prst="textNoShape">
-                        <a:avLst/>
-                      </a:prstTxWarp>
-                      <a:noAutofit/>
-                    </wps:bodyPr>
-                  </wps:wsp>
-                </a:graphicData>
-              </a:graphic>
-            </wp:anchor>
-          </w:drawing>
-        </mc:Choice>
-        <mc:Fallback>
-          <w:pict>
-            <v:rect w14:anchorId="3724605F" id="Rectángulo 1" o:spid="_x0000_s1027" style="position:absolute;margin-left:0;margin-top:-35.3pt;width:602.25pt;height:70.5pt;z-index:251659264;visibility:visible;mso-wrap-style:square;mso-wrap-distance-left:9pt;mso-wrap-distance-top:0;mso-wrap-distance-right:9pt;mso-wrap-distance-bottom:0;mso-position-horizontal:left;mso-position-horizontal-relative:page;mso-position-vertical:absolute;mso-position-vertical-relative:text;v-text-anchor:middle" o:gfxdata="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" fillcolor="#5b9bd5 [3204]" strokecolor="#1f4d78 [1604]" strokeweight="1pt">
-              <v:textbox>
-                <w:txbxContent>
-                  <w:p>
-                    <w:pPr>
-                      <w:jc w:val="center"/>
-                      <w:rPr>
-                        <w:sz w:val="28"/>
-                        <w:szCs w:val="32"/>
-                      </w:rPr>
-                    </w:pPr>
-                    <w:r>
-                      <w:rPr>
-                        <w:sz w:val="28"/>
-                        <w:szCs w:val="32"/>
-                      </w:rPr>
-                      <w:t>PLAN ESPECIAL DE ACTUACIÓN EN SITUACIONES DE ALERTA Y EVENTUAL SEQUÍA</w:t>
-                    </w:r>
-                  </w:p>
-                </w:txbxContent>
-              </v:textbox>
-              <w10:wrap anchorx="page"/>
-            </v:rect>
-          </w:pict>
-        </mc:Fallback>
-      </mc:AlternateContent>
-    </w:r>
-  </w:p>
-</w:hdr>
-</file>
-
-<file path=word/header3.xml><?xml version="1.0" encoding="utf-8"?>
-<w:hdr xmlns:wpc="http://schemas.microsoft.com/office/word/2010/wordprocessingCanvas" xmlns:cx="http://schemas.microsoft.com/office/drawing/2014/chartex" xmlns:cx1="http://schemas.microsoft.com/office/drawing/2015/9/8/chartex" xmlns:cx2="http://schemas.microsoft.com/office/drawing/2015/10/21/chartex" xmlns:cx3="http://schemas.microsoft.com/office/drawing/2016/5/9/chartex" xmlns:cx4="http://schemas.microsoft.com/office/drawing/2016/5/10/chartex" xmlns:cx5="http://schemas.microsoft.com/office/drawing/2016/5/11/chartex" xmlns:cx6="http://schemas.microsoft.com/office/drawing/2016/5/12/chartex" xmlns:cx7="http://schemas.microsoft.com/office/drawing/2016/5/13/chartex" xmlns:cx8="http://schemas.microsoft.com/office/drawing/2016/5/14/chartex" xmlns:mc="http://schemas.openxmlformats.org/markup-compatibility/2006" xmlns:aink="http://schemas.microsoft.com/office/drawing/2016/ink" xmlns:am3d="http://schemas.microsoft.com/office/drawing/2017/model3d" xmlns:o="urn:schemas-microsoft-com:office:office" xmlns:oel="http://schemas.microsoft.com/office/2019/extlst" xmlns:r="http://schemas.openxmlformats.org/officeDocument/2006/relationships" xmlns:m="http://schemas.openxmlformats.org/officeDocument/2006/math" xmlns:v="urn:schemas-microsoft-com:vml" xmlns:wp14="http://schemas.microsoft.com/office/word/2010/wordprocessingDrawing" xmlns:wp="http://schemas.openxmlformats.org/drawingml/2006/wordprocessingDrawing" xmlns:w10="urn:schemas-microsoft-com:office:word" xmlns:w="http://schemas.openxmlformats.org/wordprocessingml/2006/main" xmlns:w14="http://schemas.microsoft.com/office/word/2010/wordml" xmlns:w15="http://schemas.microsoft.com/office/word/2012/wordml" xmlns:w16cex="http://schemas.microsoft.com/office/word/2018/wordml/cex" xmlns:w16cid="http://schemas.microsoft.com/office/word/2016/wordml/cid" xmlns:w16="http://schemas.microsoft.com/office/word/2018/wordml" xmlns:w16du="http://schemas.microsoft.com/office/word/2023/wordml/word16du" xmlns:w16sdtdh="http://schemas.microsoft.com/office/word/2020/wordml/sdtdatahash" xmlns:w16sdtfl="http://schemas.microsoft.com/office/word/2024/wordml/sdtformatlock" xmlns:w16se="http://schemas.microsoft.com/office/word/2015/wordml/symex" xmlns:wpg="http://schemas.microsoft.com/office/word/2010/wordprocessingGroup" xmlns:wpi="http://schemas.microsoft.com/office/word/2010/wordprocessingInk" xmlns:wne="http://schemas.microsoft.com/office/word/2006/wordml" xmlns:wps="http://schemas.microsoft.com/office/word/2010/wordprocessingShape" mc:Ignorable="w14 w15 w16se w16cid w16 w16cex w16sdtdh w16sdtfl w16du wp14">
+<w:hdr xmlns:wpc="http://schemas.microsoft.com/office/word/2010/wordprocessingCanvas" xmlns:cx="http://schemas.microsoft.com/office/drawing/2014/chartex" xmlns:cx1="http://schemas.microsoft.com/office/drawing/2015/9/8/chartex" xmlns:cx2="http://schemas.microsoft.com/office/drawing/2015/10/21/chartex" xmlns:cx3="http://schemas.microsoft.com/office/drawing/2016/5/9/chartex" xmlns:cx4="http://schemas.microsoft.com/office/drawing/2016/5/10/chartex" xmlns:cx5="http://schemas.microsoft.com/office/drawing/2016/5/11/chartex" xmlns:cx6="http://schemas.microsoft.com/office/drawing/2016/5/12/chartex" xmlns:cx7="http://schemas.microsoft.com/office/drawing/2016/5/13/chartex" xmlns:cx8="http://schemas.microsoft.com/office/drawing/2016/5/14/chartex" xmlns:mc="http://schemas.openxmlformats.org/markup-compatibility/2006" xmlns:aink="http://schemas.microsoft.com/office/drawing/2016/ink" xmlns:am3d="http://schemas.microsoft.com/office/drawing/2017/model3d" xmlns:o="urn:schemas-microsoft-com:office:office" xmlns:r="http://schemas.openxmlformats.org/officeDocument/2006/relationships" xmlns:m="http://schemas.openxmlformats.org/officeDocument/2006/math" xmlns:v="urn:schemas-microsoft-com:vml" xmlns:wp14="http://schemas.microsoft.com/office/word/2010/wordprocessingDrawing" xmlns:wp="http://schemas.openxmlformats.org/drawingml/2006/wordprocessingDrawing" xmlns:w10="urn:schemas-microsoft-com:office:word" xmlns:w="http://schemas.openxmlformats.org/wordprocessingml/2006/main" xmlns:w14="http://schemas.microsoft.com/office/word/2010/wordml" xmlns:w15="http://schemas.microsoft.com/office/word/2012/wordml" xmlns:w16cex="http://schemas.microsoft.com/office/word/2018/wordml/cex" xmlns:w16cid="http://schemas.microsoft.com/office/word/2016/wordml/cid" xmlns:w16="http://schemas.microsoft.com/office/word/2018/wordml" xmlns:w16sdtdh="http://schemas.microsoft.com/office/word/2020/wordml/sdtdatahash" xmlns:w16se="http://schemas.microsoft.com/office/word/2015/wordml/symex" xmlns:wpg="http://schemas.microsoft.com/office/word/2010/wordprocessingGroup" xmlns:wpi="http://schemas.microsoft.com/office/word/2010/wordprocessingInk" xmlns:wne="http://schemas.microsoft.com/office/word/2006/wordml" xmlns:wps="http://schemas.microsoft.com/office/word/2010/wordprocessingShape" mc:Ignorable="w14 w15 w16se w16cid w16 w16cex w16sdtdh wp14">
   <w:p>
     <w:pPr>
       <w:pStyle w:val="Encabezado"/>
@@ -2783,7 +2489,7 @@
         </mc:Choice>
         <mc:Fallback>
           <w:pict>
-            <v:rect w14:anchorId="61844C79" id="Rectángulo 13" o:spid="_x0000_s1028" style="position:absolute;margin-left:0;margin-top:-45.5pt;width:602.25pt;height:70.5pt;z-index:251663360;visibility:visible;mso-wrap-style:square;mso-wrap-distance-left:9pt;mso-wrap-distance-top:0;mso-wrap-distance-right:9pt;mso-wrap-distance-bottom:0;mso-position-horizontal:left;mso-position-horizontal-relative:page;mso-position-vertical:absolute;mso-position-vertical-relative:text;v-text-anchor:middle" o:gfxdata="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" fillcolor="#5b9bd5 [3204]" strokecolor="#1f4d78 [1604]" strokeweight="1pt">
+            <v:rect w14:anchorId="61844C79" id="Rectángulo 13" o:spid="_x0000_s1026" style="position:absolute;margin-left:0;margin-top:-45.5pt;width:602.25pt;height:70.5pt;z-index:251663360;visibility:visible;mso-wrap-style:square;mso-wrap-distance-left:9pt;mso-wrap-distance-top:0;mso-wrap-distance-right:9pt;mso-wrap-distance-bottom:0;mso-position-horizontal:left;mso-position-horizontal-relative:page;mso-position-vertical:absolute;mso-position-vertical-relative:text;v-text-anchor:middle" o:gfxdata="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" fillcolor="#5b9bd5 [3204]" strokecolor="#1f4d78 [1604]" strokeweight="1pt">
               <v:textbox>
                 <w:txbxContent>
                   <w:p>
@@ -2840,8 +2546,135 @@
 </w:hdr>
 </file>
 
+<file path=word/header3.xml><?xml version="1.0" encoding="utf-8"?>
+<w:hdr xmlns:wpc="http://schemas.microsoft.com/office/word/2010/wordprocessingCanvas" xmlns:cx="http://schemas.microsoft.com/office/drawing/2014/chartex" xmlns:cx1="http://schemas.microsoft.com/office/drawing/2015/9/8/chartex" xmlns:cx2="http://schemas.microsoft.com/office/drawing/2015/10/21/chartex" xmlns:cx3="http://schemas.microsoft.com/office/drawing/2016/5/9/chartex" xmlns:cx4="http://schemas.microsoft.com/office/drawing/2016/5/10/chartex" xmlns:cx5="http://schemas.microsoft.com/office/drawing/2016/5/11/chartex" xmlns:cx6="http://schemas.microsoft.com/office/drawing/2016/5/12/chartex" xmlns:cx7="http://schemas.microsoft.com/office/drawing/2016/5/13/chartex" xmlns:cx8="http://schemas.microsoft.com/office/drawing/2016/5/14/chartex" xmlns:mc="http://schemas.openxmlformats.org/markup-compatibility/2006" xmlns:aink="http://schemas.microsoft.com/office/drawing/2016/ink" xmlns:am3d="http://schemas.microsoft.com/office/drawing/2017/model3d" xmlns:o="urn:schemas-microsoft-com:office:office" xmlns:r="http://schemas.openxmlformats.org/officeDocument/2006/relationships" xmlns:m="http://schemas.openxmlformats.org/officeDocument/2006/math" xmlns:v="urn:schemas-microsoft-com:vml" xmlns:wp14="http://schemas.microsoft.com/office/word/2010/wordprocessingDrawing" xmlns:wp="http://schemas.openxmlformats.org/drawingml/2006/wordprocessingDrawing" xmlns:w10="urn:schemas-microsoft-com:office:word" xmlns:w="http://schemas.openxmlformats.org/wordprocessingml/2006/main" xmlns:w14="http://schemas.microsoft.com/office/word/2010/wordml" xmlns:w15="http://schemas.microsoft.com/office/word/2012/wordml" xmlns:w16cex="http://schemas.microsoft.com/office/word/2018/wordml/cex" xmlns:w16cid="http://schemas.microsoft.com/office/word/2016/wordml/cid" xmlns:w16="http://schemas.microsoft.com/office/word/2018/wordml" xmlns:w16sdtdh="http://schemas.microsoft.com/office/word/2020/wordml/sdtdatahash" xmlns:w16se="http://schemas.microsoft.com/office/word/2015/wordml/symex" xmlns:wpg="http://schemas.microsoft.com/office/word/2010/wordprocessingGroup" xmlns:wpi="http://schemas.microsoft.com/office/word/2010/wordprocessingInk" xmlns:wne="http://schemas.microsoft.com/office/word/2006/wordml" xmlns:wps="http://schemas.microsoft.com/office/word/2010/wordprocessingShape" mc:Ignorable="w14 w15 w16se w16cid w16 w16cex w16sdtdh wp14">
+  <w:p>
+    <w:pPr>
+      <w:pStyle w:val="Encabezado"/>
+    </w:pPr>
+    <w:r>
+      <w:rPr>
+        <w:noProof/>
+        <w:lang w:eastAsia="es-ES"/>
+      </w:rPr>
+      <mc:AlternateContent>
+        <mc:Choice Requires="wps">
+          <w:drawing>
+            <wp:anchor distT="0" distB="0" distL="114300" distR="114300" simplePos="0" relativeHeight="251665408" behindDoc="0" locked="0" layoutInCell="1" allowOverlap="1" wp14:anchorId="60032A16" wp14:editId="03F09D03">
+              <wp:simplePos x="0" y="0"/>
+              <wp:positionH relativeFrom="page">
+                <wp:align>right</wp:align>
+              </wp:positionH>
+              <wp:positionV relativeFrom="paragraph">
+                <wp:posOffset>-449580</wp:posOffset>
+              </wp:positionV>
+              <wp:extent cx="7542479" cy="883942"/>
+              <wp:effectExtent l="0" t="0" r="20955" b="11430"/>
+              <wp:wrapNone/>
+              <wp:docPr id="4" name="Rectángulo 4"/>
+              <wp:cNvGraphicFramePr/>
+              <a:graphic xmlns:a="http://schemas.openxmlformats.org/drawingml/2006/main">
+                <a:graphicData uri="http://schemas.microsoft.com/office/word/2010/wordprocessingShape">
+                  <wps:wsp>
+                    <wps:cNvSpPr/>
+                    <wps:spPr>
+                      <a:xfrm>
+                        <a:off x="0" y="0"/>
+                        <a:ext cx="7542479" cy="883942"/>
+                      </a:xfrm>
+                      <a:prstGeom prst="rect">
+                        <a:avLst/>
+                      </a:prstGeom>
+                    </wps:spPr>
+                    <wps:style>
+                      <a:lnRef idx="2">
+                        <a:schemeClr val="accent1">
+                          <a:shade val="50000"/>
+                        </a:schemeClr>
+                      </a:lnRef>
+                      <a:fillRef idx="1">
+                        <a:schemeClr val="accent1"/>
+                      </a:fillRef>
+                      <a:effectRef idx="0">
+                        <a:schemeClr val="accent1"/>
+                      </a:effectRef>
+                      <a:fontRef idx="minor">
+                        <a:schemeClr val="lt1"/>
+                      </a:fontRef>
+                    </wps:style>
+                    <wps:txbx>
+                      <w:txbxContent>
+                        <w:p>
+                          <w:pPr>
+                            <w:jc w:val="center"/>
+                            <w:rPr>
+                              <w:sz w:val="28"/>
+                              <w:szCs w:val="32"/>
+                            </w:rPr>
+                          </w:pPr>
+                          <w:r>
+                            <w:rPr>
+                              <w:sz w:val="28"/>
+                              <w:szCs w:val="32"/>
+                            </w:rPr>
+                            <w:t>PLAN ESPECIAL DE ACTUACIÓN EN SITUACIONES DE ALERTA Y EVENTUAL SEQUÍA</w:t>
+                          </w:r>
+                        </w:p>
+                      </w:txbxContent>
+                    </wps:txbx>
+                    <wps:bodyPr rot="0" spcFirstLastPara="0" vertOverflow="overflow" horzOverflow="overflow" vert="horz" wrap="square" lIns="91440" tIns="45720" rIns="91440" bIns="45720" numCol="1" spcCol="0" rtlCol="0" fromWordArt="0" anchor="ctr" anchorCtr="0" forceAA="0" compatLnSpc="1">
+                      <a:prstTxWarp prst="textNoShape">
+                        <a:avLst/>
+                      </a:prstTxWarp>
+                      <a:noAutofit/>
+                    </wps:bodyPr>
+                  </wps:wsp>
+                </a:graphicData>
+              </a:graphic>
+              <wp14:sizeRelH relativeFrom="margin">
+                <wp14:pctWidth>0</wp14:pctWidth>
+              </wp14:sizeRelH>
+              <wp14:sizeRelV relativeFrom="margin">
+                <wp14:pctHeight>0</wp14:pctHeight>
+              </wp14:sizeRelV>
+            </wp:anchor>
+          </w:drawing>
+        </mc:Choice>
+        <mc:Fallback>
+          <w:pict>
+            <v:rect w14:anchorId="60032A16" id="Rectángulo 4" o:spid="_x0000_s1027" style="position:absolute;margin-left:542.7pt;margin-top:-35.4pt;width:593.9pt;height:69.6pt;z-index:251665408;visibility:visible;mso-wrap-style:square;mso-width-percent:0;mso-height-percent:0;mso-wrap-distance-left:9pt;mso-wrap-distance-top:0;mso-wrap-distance-right:9pt;mso-wrap-distance-bottom:0;mso-position-horizontal:right;mso-position-horizontal-relative:page;mso-position-vertical:absolute;mso-position-vertical-relative:text;mso-width-percent:0;mso-height-percent:0;mso-width-relative:margin;mso-height-relative:margin;v-text-anchor:middle" o:gfxdata="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" fillcolor="#5b9bd5 [3204]" strokecolor="#1f4d78 [1604]" strokeweight="1pt">
+              <v:textbox>
+                <w:txbxContent>
+                  <w:p>
+                    <w:pPr>
+                      <w:jc w:val="center"/>
+                      <w:rPr>
+                        <w:sz w:val="28"/>
+                        <w:szCs w:val="32"/>
+                      </w:rPr>
+                    </w:pPr>
+                    <w:r>
+                      <w:rPr>
+                        <w:sz w:val="28"/>
+                        <w:szCs w:val="32"/>
+                      </w:rPr>
+                      <w:t>PLAN ESPECIAL DE ACTUACIÓN EN SITUACIONES DE ALERTA Y EVENTUAL SEQUÍA</w:t>
+                    </w:r>
+                  </w:p>
+                </w:txbxContent>
+              </v:textbox>
+              <w10:wrap anchorx="page"/>
+            </v:rect>
+          </w:pict>
+        </mc:Fallback>
+      </mc:AlternateContent>
+    </w:r>
+  </w:p>
+</w:hdr>
+</file>
+
 <file path=word/numbering.xml><?xml version="1.0" encoding="utf-8"?>
-<w:numbering xmlns:wpc="http://schemas.microsoft.com/office/word/2010/wordprocessingCanvas" xmlns:cx="http://schemas.microsoft.com/office/drawing/2014/chartex" xmlns:cx1="http://schemas.microsoft.com/office/drawing/2015/9/8/chartex" xmlns:cx2="http://schemas.microsoft.com/office/drawing/2015/10/21/chartex" xmlns:cx3="http://schemas.microsoft.com/office/drawing/2016/5/9/chartex" xmlns:cx4="http://schemas.microsoft.com/office/drawing/2016/5/10/chartex" xmlns:cx5="http://schemas.microsoft.com/office/drawing/2016/5/11/chartex" xmlns:cx6="http://schemas.microsoft.com/office/drawing/2016/5/12/chartex" xmlns:cx7="http://schemas.microsoft.com/office/drawing/2016/5/13/chartex" xmlns:cx8="http://schemas.microsoft.com/office/drawing/2016/5/14/chartex" xmlns:mc="http://schemas.openxmlformats.org/markup-compatibility/2006" xmlns:aink="http://schemas.microsoft.com/office/drawing/2016/ink" xmlns:am3d="http://schemas.microsoft.com/office/drawing/2017/model3d" xmlns:o="urn:schemas-microsoft-com:office:office" xmlns:oel="http://schemas.microsoft.com/office/2019/extlst" xmlns:r="http://schemas.openxmlformats.org/officeDocument/2006/relationships" xmlns:m="http://schemas.openxmlformats.org/officeDocument/2006/math" xmlns:v="urn:schemas-microsoft-com:vml" xmlns:wp14="http://schemas.microsoft.com/office/word/2010/wordprocessingDrawing" xmlns:wp="http://schemas.openxmlformats.org/drawingml/2006/wordprocessingDrawing" xmlns:w10="urn:schemas-microsoft-com:office:word" xmlns:w="http://schemas.openxmlformats.org/wordprocessingml/2006/main" xmlns:w14="http://schemas.microsoft.com/office/word/2010/wordml" xmlns:w15="http://schemas.microsoft.com/office/word/2012/wordml" xmlns:w16cex="http://schemas.microsoft.com/office/word/2018/wordml/cex" xmlns:w16cid="http://schemas.microsoft.com/office/word/2016/wordml/cid" xmlns:w16="http://schemas.microsoft.com/office/word/2018/wordml" xmlns:w16du="http://schemas.microsoft.com/office/word/2023/wordml/word16du" xmlns:w16sdtdh="http://schemas.microsoft.com/office/word/2020/wordml/sdtdatahash" xmlns:w16sdtfl="http://schemas.microsoft.com/office/word/2024/wordml/sdtformatlock" xmlns:w16se="http://schemas.microsoft.com/office/word/2015/wordml/symex" xmlns:wpg="http://schemas.microsoft.com/office/word/2010/wordprocessingGroup" xmlns:wpi="http://schemas.microsoft.com/office/word/2010/wordprocessingInk" xmlns:wne="http://schemas.microsoft.com/office/word/2006/wordml" xmlns:wps="http://schemas.microsoft.com/office/word/2010/wordprocessingShape" mc:Ignorable="w14 w15 w16se w16cid w16 w16cex w16sdtdh w16sdtfl w16du wp14">
+<w:numbering xmlns:wpc="http://schemas.microsoft.com/office/word/2010/wordprocessingCanvas" xmlns:cx="http://schemas.microsoft.com/office/drawing/2014/chartex" xmlns:cx1="http://schemas.microsoft.com/office/drawing/2015/9/8/chartex" xmlns:cx2="http://schemas.microsoft.com/office/drawing/2015/10/21/chartex" xmlns:cx3="http://schemas.microsoft.com/office/drawing/2016/5/9/chartex" xmlns:cx4="http://schemas.microsoft.com/office/drawing/2016/5/10/chartex" xmlns:cx5="http://schemas.microsoft.com/office/drawing/2016/5/11/chartex" xmlns:cx6="http://schemas.microsoft.com/office/drawing/2016/5/12/chartex" xmlns:cx7="http://schemas.microsoft.com/office/drawing/2016/5/13/chartex" xmlns:cx8="http://schemas.microsoft.com/office/drawing/2016/5/14/chartex" xmlns:mc="http://schemas.openxmlformats.org/markup-compatibility/2006" xmlns:aink="http://schemas.microsoft.com/office/drawing/2016/ink" xmlns:am3d="http://schemas.microsoft.com/office/drawing/2017/model3d" xmlns:o="urn:schemas-microsoft-com:office:office" xmlns:r="http://schemas.openxmlformats.org/officeDocument/2006/relationships" xmlns:m="http://schemas.openxmlformats.org/officeDocument/2006/math" xmlns:v="urn:schemas-microsoft-com:vml" xmlns:wp14="http://schemas.microsoft.com/office/word/2010/wordprocessingDrawing" xmlns:wp="http://schemas.openxmlformats.org/drawingml/2006/wordprocessingDrawing" xmlns:w10="urn:schemas-microsoft-com:office:word" xmlns:w="http://schemas.openxmlformats.org/wordprocessingml/2006/main" xmlns:w14="http://schemas.microsoft.com/office/word/2010/wordml" xmlns:w15="http://schemas.microsoft.com/office/word/2012/wordml" xmlns:w16cex="http://schemas.microsoft.com/office/word/2018/wordml/cex" xmlns:w16cid="http://schemas.microsoft.com/office/word/2016/wordml/cid" xmlns:w16="http://schemas.microsoft.com/office/word/2018/wordml" xmlns:w16sdtdh="http://schemas.microsoft.com/office/word/2020/wordml/sdtdatahash" xmlns:w16se="http://schemas.microsoft.com/office/word/2015/wordml/symex" xmlns:wpg="http://schemas.microsoft.com/office/word/2010/wordprocessingGroup" xmlns:wpi="http://schemas.microsoft.com/office/word/2010/wordprocessingInk" xmlns:wne="http://schemas.microsoft.com/office/word/2006/wordml" xmlns:wps="http://schemas.microsoft.com/office/word/2010/wordprocessingShape" mc:Ignorable="w14 w15 w16se w16cid w16 w16cex w16sdtdh wp14">
   <w:abstractNum w:abstractNumId="0" w15:restartNumberingAfterBreak="0">
     <w:nsid w:val="0D080E1B"/>
     <w:multiLevelType w:val="hybridMultilevel"/>
@@ -3314,26 +3147,26 @@
       </w:pPr>
     </w:lvl>
   </w:abstractNum>
-  <w:num w:numId="1" w16cid:durableId="1530265812">
+  <w:num w:numId="1">
     <w:abstractNumId w:val="4"/>
   </w:num>
-  <w:num w:numId="2" w16cid:durableId="1165051149">
+  <w:num w:numId="2">
     <w:abstractNumId w:val="2"/>
   </w:num>
-  <w:num w:numId="3" w16cid:durableId="967708318">
+  <w:num w:numId="3">
     <w:abstractNumId w:val="0"/>
   </w:num>
-  <w:num w:numId="4" w16cid:durableId="1765027605">
+  <w:num w:numId="4">
     <w:abstractNumId w:val="1"/>
   </w:num>
-  <w:num w:numId="5" w16cid:durableId="1695689074">
+  <w:num w:numId="5">
     <w:abstractNumId w:val="3"/>
   </w:num>
 </w:numbering>
 </file>
 
 <file path=word/styles.xml><?xml version="1.0" encoding="utf-8"?>
-<w:styles xmlns:mc="http://schemas.openxmlformats.org/markup-compatibility/2006" xmlns:r="http://schemas.openxmlformats.org/officeDocument/2006/relationships" xmlns:w="http://schemas.openxmlformats.org/wordprocessingml/2006/main" xmlns:w14="http://schemas.microsoft.com/office/word/2010/wordml" xmlns:w15="http://schemas.microsoft.com/office/word/2012/wordml" xmlns:w16cex="http://schemas.microsoft.com/office/word/2018/wordml/cex" xmlns:w16cid="http://schemas.microsoft.com/office/word/2016/wordml/cid" xmlns:w16="http://schemas.microsoft.com/office/word/2018/wordml" xmlns:w16du="http://schemas.microsoft.com/office/word/2023/wordml/word16du" xmlns:w16sdtdh="http://schemas.microsoft.com/office/word/2020/wordml/sdtdatahash" xmlns:w16sdtfl="http://schemas.microsoft.com/office/word/2024/wordml/sdtformatlock" xmlns:w16se="http://schemas.microsoft.com/office/word/2015/wordml/symex" mc:Ignorable="w14 w15 w16se w16cid w16 w16cex w16sdtdh w16sdtfl w16du">
+<w:styles xmlns:mc="http://schemas.openxmlformats.org/markup-compatibility/2006" xmlns:r="http://schemas.openxmlformats.org/officeDocument/2006/relationships" xmlns:w="http://schemas.openxmlformats.org/wordprocessingml/2006/main" xmlns:w14="http://schemas.microsoft.com/office/word/2010/wordml" xmlns:w15="http://schemas.microsoft.com/office/word/2012/wordml" xmlns:w16cex="http://schemas.microsoft.com/office/word/2018/wordml/cex" xmlns:w16cid="http://schemas.microsoft.com/office/word/2016/wordml/cid" xmlns:w16="http://schemas.microsoft.com/office/word/2018/wordml" xmlns:w16sdtdh="http://schemas.microsoft.com/office/word/2020/wordml/sdtdatahash" xmlns:w16se="http://schemas.microsoft.com/office/word/2015/wordml/symex" mc:Ignorable="w14 w15 w16se w16cid w16 w16cex w16sdtdh">
   <w:docDefaults>
     <w:rPrDefault>
       <w:rPr>

</xml_diff>